<commit_message>
UserController et Authcomponent avec user login et logout OK
</commit_message>
<xml_diff>
--- a/Miniprojet 2 - Création d'un Framework POO MVC (1).docx
+++ b/Miniprojet 2 - Création d'un Framework POO MVC (1).docx
@@ -8,8 +8,8 @@
         <w:pStyle w:val="Titreprincipal"/>
         <w:rPr/>
       </w:pPr>
-      <w:bookmarkStart w:id="0" w:name="_GoBack"/>
-      <w:bookmarkStart w:id="1" w:name="_30j0zll"/>
+      <w:bookmarkStart w:id="0" w:name="_30j0zll"/>
+      <w:bookmarkStart w:id="1" w:name="_GoBack"/>
       <w:bookmarkEnd w:id="0"/>
       <w:bookmarkEnd w:id="1"/>
       <w:r>
@@ -71,7 +71,6 @@
           <w:ilvl w:val="0"/>
           <w:numId w:val="3"/>
         </w:numPr>
-        <w:pBdr/>
         <w:rPr/>
       </w:pPr>
       <w:r>
@@ -86,7 +85,6 @@
           <w:ilvl w:val="0"/>
           <w:numId w:val="3"/>
         </w:numPr>
-        <w:pBdr/>
         <w:rPr/>
       </w:pPr>
       <w:r>
@@ -179,7 +177,6 @@
           <w:ilvl w:val="0"/>
           <w:numId w:val="1"/>
         </w:numPr>
-        <w:pBdr/>
         <w:rPr/>
       </w:pPr>
       <w:r>
@@ -220,7 +217,6 @@
     <w:p>
       <w:pPr>
         <w:pStyle w:val="Normal"/>
-        <w:pBdr/>
         <w:rPr/>
       </w:pPr>
       <w:r>
@@ -326,7 +322,6 @@
             <w:pPr>
               <w:pStyle w:val="Normal"/>
               <w:widowControl w:val="false"/>
-              <w:pBdr/>
               <w:rPr/>
             </w:pPr>
             <w:r>
@@ -345,7 +340,6 @@
       <w:pPr>
         <w:pStyle w:val="Normal"/>
         <w:widowControl w:val="false"/>
-        <w:pBdr/>
         <w:rPr/>
       </w:pPr>
       <w:r>
@@ -356,7 +350,6 @@
       <w:pPr>
         <w:pStyle w:val="Normal"/>
         <w:widowControl w:val="false"/>
-        <w:pBdr/>
         <w:rPr/>
       </w:pPr>
       <w:r>
@@ -382,7 +375,6 @@
       <w:pPr>
         <w:pStyle w:val="Normal"/>
         <w:widowControl w:val="false"/>
-        <w:pBdr/>
         <w:rPr/>
       </w:pPr>
       <w:r>
@@ -393,7 +385,6 @@
       <w:pPr>
         <w:pStyle w:val="Normal"/>
         <w:widowControl w:val="false"/>
-        <w:pBdr/>
         <w:rPr/>
       </w:pPr>
       <w:r>
@@ -416,7 +407,6 @@
       <w:pPr>
         <w:pStyle w:val="Normal"/>
         <w:widowControl w:val="false"/>
-        <w:pBdr/>
         <w:rPr/>
       </w:pPr>
       <w:r>
@@ -427,7 +417,6 @@
       <w:pPr>
         <w:pStyle w:val="Normal"/>
         <w:widowControl w:val="false"/>
-        <w:pBdr/>
         <w:rPr/>
       </w:pPr>
       <w:r>
@@ -439,7 +428,6 @@
       <w:pPr>
         <w:pStyle w:val="Normal"/>
         <w:widowControl w:val="false"/>
-        <w:pBdr/>
         <w:rPr/>
       </w:pPr>
       <w:r>
@@ -450,7 +438,6 @@
       <w:pPr>
         <w:pStyle w:val="Normal"/>
         <w:widowControl w:val="false"/>
-        <w:pBdr/>
         <w:rPr/>
       </w:pPr>
       <w:r>
@@ -462,7 +449,6 @@
       <w:pPr>
         <w:pStyle w:val="Normal"/>
         <w:widowControl w:val="false"/>
-        <w:pBdr/>
         <w:rPr/>
       </w:pPr>
       <w:r>
@@ -477,7 +463,6 @@
           <w:ilvl w:val="0"/>
           <w:numId w:val="13"/>
         </w:numPr>
-        <w:pBdr/>
         <w:rPr/>
       </w:pPr>
       <w:hyperlink r:id="rId3">
@@ -499,7 +484,6 @@
           <w:ilvl w:val="0"/>
           <w:numId w:val="13"/>
         </w:numPr>
-        <w:pBdr/>
         <w:rPr/>
       </w:pPr>
       <w:hyperlink r:id="rId4">
@@ -521,7 +505,6 @@
           <w:ilvl w:val="0"/>
           <w:numId w:val="13"/>
         </w:numPr>
-        <w:pBdr/>
         <w:rPr/>
       </w:pPr>
       <w:hyperlink r:id="rId5">
@@ -539,7 +522,6 @@
       <w:pPr>
         <w:pStyle w:val="Normal"/>
         <w:widowControl w:val="false"/>
-        <w:pBdr/>
         <w:rPr/>
       </w:pPr>
       <w:r>
@@ -550,7 +532,6 @@
       <w:pPr>
         <w:pStyle w:val="Normal"/>
         <w:widowControl w:val="false"/>
-        <w:pBdr/>
         <w:rPr/>
       </w:pPr>
       <w:r>
@@ -572,7 +553,6 @@
       <w:pPr>
         <w:pStyle w:val="Normal"/>
         <w:widowControl w:val="false"/>
-        <w:pBdr/>
         <w:rPr/>
       </w:pPr>
       <w:r>
@@ -609,7 +589,6 @@
       <w:pPr>
         <w:pStyle w:val="Normal"/>
         <w:widowControl w:val="false"/>
-        <w:pBdr/>
         <w:rPr/>
       </w:pPr>
       <w:r>
@@ -621,7 +600,6 @@
       <w:pPr>
         <w:pStyle w:val="Normal"/>
         <w:widowControl w:val="false"/>
-        <w:pBdr/>
         <w:rPr/>
       </w:pPr>
       <w:r>
@@ -658,7 +636,6 @@
             <w:pPr>
               <w:pStyle w:val="Normal"/>
               <w:widowControl w:val="false"/>
-              <w:pBdr/>
               <w:rPr/>
             </w:pPr>
             <w:r>
@@ -677,7 +654,6 @@
       <w:pPr>
         <w:pStyle w:val="Normal"/>
         <w:widowControl w:val="false"/>
-        <w:pBdr/>
         <w:rPr/>
       </w:pPr>
       <w:r>
@@ -714,7 +690,6 @@
             <w:pPr>
               <w:pStyle w:val="Normal"/>
               <w:widowControl w:val="false"/>
-              <w:pBdr/>
               <w:rPr/>
             </w:pPr>
             <w:r>
@@ -1221,7 +1196,6 @@
       <w:pPr>
         <w:pStyle w:val="Normal"/>
         <w:widowControl w:val="false"/>
-        <w:pBdr/>
         <w:rPr/>
       </w:pPr>
       <w:r>
@@ -1232,7 +1206,6 @@
       <w:pPr>
         <w:pStyle w:val="Normal"/>
         <w:widowControl w:val="false"/>
-        <w:pBdr/>
         <w:rPr/>
       </w:pPr>
       <w:r>
@@ -1244,7 +1217,6 @@
       <w:pPr>
         <w:pStyle w:val="Normal"/>
         <w:widowControl w:val="false"/>
-        <w:pBdr/>
         <w:rPr/>
       </w:pPr>
       <w:r>
@@ -1259,7 +1231,6 @@
           <w:ilvl w:val="0"/>
           <w:numId w:val="15"/>
         </w:numPr>
-        <w:pBdr/>
         <w:rPr/>
       </w:pPr>
       <w:r>
@@ -1288,7 +1259,6 @@
           <w:ilvl w:val="0"/>
           <w:numId w:val="15"/>
         </w:numPr>
-        <w:pBdr/>
         <w:rPr/>
       </w:pPr>
       <w:r>
@@ -1317,7 +1287,6 @@
           <w:ilvl w:val="1"/>
           <w:numId w:val="15"/>
         </w:numPr>
-        <w:pBdr/>
         <w:rPr>
           <w:b/>
           <w:b/>
@@ -1343,7 +1312,6 @@
           <w:ilvl w:val="1"/>
           <w:numId w:val="15"/>
         </w:numPr>
-        <w:pBdr/>
         <w:rPr/>
       </w:pPr>
       <w:r>
@@ -1372,7 +1340,6 @@
           <w:ilvl w:val="1"/>
           <w:numId w:val="15"/>
         </w:numPr>
-        <w:pBdr/>
         <w:rPr/>
       </w:pPr>
       <w:r>
@@ -1401,7 +1368,6 @@
           <w:ilvl w:val="0"/>
           <w:numId w:val="15"/>
         </w:numPr>
-        <w:pBdr/>
         <w:rPr/>
       </w:pPr>
       <w:r>
@@ -1420,7 +1386,6 @@
       <w:pPr>
         <w:pStyle w:val="Normal"/>
         <w:widowControl w:val="false"/>
-        <w:pBdr/>
         <w:rPr/>
       </w:pPr>
       <w:r>
@@ -1431,7 +1396,6 @@
       <w:pPr>
         <w:pStyle w:val="Normal"/>
         <w:widowControl w:val="false"/>
-        <w:pBdr/>
         <w:rPr/>
       </w:pPr>
       <w:r>
@@ -1443,7 +1407,6 @@
       <w:pPr>
         <w:pStyle w:val="Normal"/>
         <w:widowControl w:val="false"/>
-        <w:pBdr/>
         <w:rPr/>
       </w:pPr>
       <w:r>
@@ -1480,7 +1443,6 @@
             <w:pPr>
               <w:pStyle w:val="Normal"/>
               <w:widowControl w:val="false"/>
-              <w:pBdr/>
               <w:rPr/>
             </w:pPr>
             <w:r>
@@ -1621,7 +1583,6 @@
       <w:pPr>
         <w:pStyle w:val="Normal"/>
         <w:widowControl w:val="false"/>
-        <w:pBdr/>
         <w:rPr/>
       </w:pPr>
       <w:r>
@@ -1632,7 +1593,6 @@
       <w:pPr>
         <w:pStyle w:val="Normal"/>
         <w:widowControl w:val="false"/>
-        <w:pBdr/>
         <w:rPr/>
       </w:pPr>
       <w:r>
@@ -1655,7 +1615,6 @@
       <w:pPr>
         <w:pStyle w:val="Normal"/>
         <w:widowControl w:val="false"/>
-        <w:pBdr/>
         <w:rPr/>
       </w:pPr>
       <w:r>
@@ -1681,7 +1640,6 @@
       <w:pPr>
         <w:pStyle w:val="Normal"/>
         <w:widowControl w:val="false"/>
-        <w:pBdr/>
         <w:rPr/>
       </w:pPr>
       <w:r>
@@ -1692,7 +1650,6 @@
       <w:pPr>
         <w:pStyle w:val="Normal"/>
         <w:widowControl w:val="false"/>
-        <w:pBdr/>
         <w:rPr/>
       </w:pPr>
       <w:r>
@@ -1732,7 +1689,6 @@
             <w:pPr>
               <w:pStyle w:val="Normal"/>
               <w:widowControl w:val="false"/>
-              <w:pBdr/>
               <w:rPr/>
             </w:pPr>
             <w:r>
@@ -1829,7 +1785,6 @@
       <w:pPr>
         <w:pStyle w:val="Normal"/>
         <w:widowControl w:val="false"/>
-        <w:pBdr/>
         <w:rPr/>
       </w:pPr>
       <w:r>
@@ -1869,7 +1824,6 @@
             <w:pPr>
               <w:pStyle w:val="Normal"/>
               <w:widowControl w:val="false"/>
-              <w:pBdr/>
               <w:rPr/>
             </w:pPr>
             <w:r>
@@ -1929,7 +1883,6 @@
       <w:pPr>
         <w:pStyle w:val="Normal"/>
         <w:widowControl w:val="false"/>
-        <w:pBdr/>
         <w:rPr>
           <w:i/>
           <w:i/>
@@ -1964,7 +1917,6 @@
       <w:pPr>
         <w:pStyle w:val="Normal"/>
         <w:widowControl w:val="false"/>
-        <w:pBdr/>
         <w:rPr>
           <w:i/>
           <w:i/>
@@ -2001,7 +1953,6 @@
       <w:pPr>
         <w:pStyle w:val="Normal"/>
         <w:widowControl w:val="false"/>
-        <w:pBdr/>
         <w:rPr/>
       </w:pPr>
       <w:r>
@@ -2338,7 +2289,6 @@
             <w:pPr>
               <w:pStyle w:val="Normal"/>
               <w:widowControl w:val="false"/>
-              <w:pBdr/>
               <w:rPr>
                 <w:rFonts w:ascii="Consolas" w:hAnsi="Consolas" w:eastAsia="Consolas" w:cs="Consolas"/>
                 <w:color w:val="A6E22E"/>
@@ -2468,7 +2418,6 @@
             <w:pPr>
               <w:pStyle w:val="Normal"/>
               <w:widowControl w:val="false"/>
-              <w:pBdr/>
               <w:rPr/>
             </w:pPr>
             <w:r>
@@ -6773,9 +6722,7 @@
       <w:t xml:space="preserve">Page </w:t>
     </w:r>
     <w:r>
-      <w:rPr>
-        <w:color w:val="CCCCCC"/>
-      </w:rPr>
+      <w:rPr/>
       <w:fldChar w:fldCharType="begin"/>
     </w:r>
     <w:r>
@@ -6788,7 +6735,7 @@
     </w:r>
     <w:r>
       <w:rPr/>
-      <w:t>4</w:t>
+      <w:t>16</w:t>
     </w:r>
     <w:r>
       <w:rPr/>
@@ -6801,9 +6748,7 @@
       <w:t>/</w:t>
     </w:r>
     <w:r>
-      <w:rPr>
-        <w:color w:val="CCCCCC"/>
-      </w:rPr>
+      <w:rPr/>
       <w:fldChar w:fldCharType="begin"/>
     </w:r>
     <w:r>
@@ -6841,9 +6786,7 @@
       <w:t xml:space="preserve">Page </w:t>
     </w:r>
     <w:r>
-      <w:rPr>
-        <w:color w:val="CCCCCC"/>
-      </w:rPr>
+      <w:rPr/>
       <w:fldChar w:fldCharType="begin"/>
     </w:r>
     <w:r>
@@ -6869,9 +6812,7 @@
       <w:t>/</w:t>
     </w:r>
     <w:r>
-      <w:rPr>
-        <w:color w:val="CCCCCC"/>
-      </w:rPr>
+      <w:rPr/>
       <w:fldChar w:fldCharType="begin"/>
     </w:r>
     <w:r>
@@ -7107,6 +7048,7 @@
       <w:rPr>
         <w:rFonts w:ascii="Wingdings" w:hAnsi="Wingdings" w:cs="Wingdings" w:hint="default"/>
         <w:u w:val="none"/>
+        <w:rFonts w:cs="Wingdings"/>
       </w:rPr>
     </w:lvl>
     <w:lvl w:ilvl="1">
@@ -7120,6 +7062,7 @@
       <w:rPr>
         <w:rFonts w:ascii="Wingdings 2" w:hAnsi="Wingdings 2" w:cs="Wingdings 2" w:hint="default"/>
         <w:u w:val="none"/>
+        <w:rFonts w:cs="Wingdings 2"/>
       </w:rPr>
     </w:lvl>
     <w:lvl w:ilvl="2">
@@ -7133,6 +7076,7 @@
       <w:rPr>
         <w:rFonts w:ascii="OpenSymbol" w:hAnsi="OpenSymbol" w:cs="OpenSymbol" w:hint="default"/>
         <w:u w:val="none"/>
+        <w:rFonts w:cs="OpenSymbol"/>
       </w:rPr>
     </w:lvl>
     <w:lvl w:ilvl="3">
@@ -7146,6 +7090,7 @@
       <w:rPr>
         <w:rFonts w:ascii="Wingdings" w:hAnsi="Wingdings" w:cs="Wingdings" w:hint="default"/>
         <w:u w:val="none"/>
+        <w:rFonts w:cs="Wingdings"/>
       </w:rPr>
     </w:lvl>
     <w:lvl w:ilvl="4">
@@ -7159,6 +7104,7 @@
       <w:rPr>
         <w:rFonts w:ascii="Wingdings 2" w:hAnsi="Wingdings 2" w:cs="Wingdings 2" w:hint="default"/>
         <w:u w:val="none"/>
+        <w:rFonts w:cs="Wingdings 2"/>
       </w:rPr>
     </w:lvl>
     <w:lvl w:ilvl="5">
@@ -7172,6 +7118,7 @@
       <w:rPr>
         <w:rFonts w:ascii="OpenSymbol" w:hAnsi="OpenSymbol" w:cs="OpenSymbol" w:hint="default"/>
         <w:u w:val="none"/>
+        <w:rFonts w:cs="OpenSymbol"/>
       </w:rPr>
     </w:lvl>
     <w:lvl w:ilvl="6">
@@ -7185,6 +7132,7 @@
       <w:rPr>
         <w:rFonts w:ascii="Wingdings" w:hAnsi="Wingdings" w:cs="Wingdings" w:hint="default"/>
         <w:u w:val="none"/>
+        <w:rFonts w:cs="Wingdings"/>
       </w:rPr>
     </w:lvl>
     <w:lvl w:ilvl="7">
@@ -7198,6 +7146,7 @@
       <w:rPr>
         <w:rFonts w:ascii="Wingdings 2" w:hAnsi="Wingdings 2" w:cs="Wingdings 2" w:hint="default"/>
         <w:u w:val="none"/>
+        <w:rFonts w:cs="Wingdings 2"/>
       </w:rPr>
     </w:lvl>
     <w:lvl w:ilvl="8">
@@ -7211,6 +7160,7 @@
       <w:rPr>
         <w:rFonts w:ascii="OpenSymbol" w:hAnsi="OpenSymbol" w:cs="OpenSymbol" w:hint="default"/>
         <w:u w:val="none"/>
+        <w:rFonts w:cs="OpenSymbol"/>
       </w:rPr>
     </w:lvl>
   </w:abstractNum>
@@ -7226,6 +7176,7 @@
       <w:rPr>
         <w:rFonts w:ascii="Wingdings" w:hAnsi="Wingdings" w:cs="Wingdings" w:hint="default"/>
         <w:u w:val="none"/>
+        <w:rFonts w:cs="Wingdings"/>
       </w:rPr>
     </w:lvl>
     <w:lvl w:ilvl="1">
@@ -7239,6 +7190,7 @@
       <w:rPr>
         <w:rFonts w:ascii="Wingdings 2" w:hAnsi="Wingdings 2" w:cs="Wingdings 2" w:hint="default"/>
         <w:u w:val="none"/>
+        <w:rFonts w:cs="Wingdings 2"/>
       </w:rPr>
     </w:lvl>
     <w:lvl w:ilvl="2">
@@ -7252,6 +7204,7 @@
       <w:rPr>
         <w:rFonts w:ascii="OpenSymbol" w:hAnsi="OpenSymbol" w:cs="OpenSymbol" w:hint="default"/>
         <w:u w:val="none"/>
+        <w:rFonts w:cs="OpenSymbol"/>
       </w:rPr>
     </w:lvl>
     <w:lvl w:ilvl="3">
@@ -7265,6 +7218,7 @@
       <w:rPr>
         <w:rFonts w:ascii="Wingdings" w:hAnsi="Wingdings" w:cs="Wingdings" w:hint="default"/>
         <w:u w:val="none"/>
+        <w:rFonts w:cs="Wingdings"/>
       </w:rPr>
     </w:lvl>
     <w:lvl w:ilvl="4">
@@ -7278,6 +7232,7 @@
       <w:rPr>
         <w:rFonts w:ascii="Wingdings 2" w:hAnsi="Wingdings 2" w:cs="Wingdings 2" w:hint="default"/>
         <w:u w:val="none"/>
+        <w:rFonts w:cs="Wingdings 2"/>
       </w:rPr>
     </w:lvl>
     <w:lvl w:ilvl="5">
@@ -7291,6 +7246,7 @@
       <w:rPr>
         <w:rFonts w:ascii="OpenSymbol" w:hAnsi="OpenSymbol" w:cs="OpenSymbol" w:hint="default"/>
         <w:u w:val="none"/>
+        <w:rFonts w:cs="OpenSymbol"/>
       </w:rPr>
     </w:lvl>
     <w:lvl w:ilvl="6">
@@ -7304,6 +7260,7 @@
       <w:rPr>
         <w:rFonts w:ascii="Wingdings" w:hAnsi="Wingdings" w:cs="Wingdings" w:hint="default"/>
         <w:u w:val="none"/>
+        <w:rFonts w:cs="Wingdings"/>
       </w:rPr>
     </w:lvl>
     <w:lvl w:ilvl="7">
@@ -7317,6 +7274,7 @@
       <w:rPr>
         <w:rFonts w:ascii="Wingdings 2" w:hAnsi="Wingdings 2" w:cs="Wingdings 2" w:hint="default"/>
         <w:u w:val="none"/>
+        <w:rFonts w:cs="Wingdings 2"/>
       </w:rPr>
     </w:lvl>
     <w:lvl w:ilvl="8">
@@ -7330,6 +7288,7 @@
       <w:rPr>
         <w:rFonts w:ascii="OpenSymbol" w:hAnsi="OpenSymbol" w:cs="OpenSymbol" w:hint="default"/>
         <w:u w:val="none"/>
+        <w:rFonts w:cs="OpenSymbol"/>
       </w:rPr>
     </w:lvl>
   </w:abstractNum>
@@ -7464,6 +7423,7 @@
       <w:rPr>
         <w:rFonts w:ascii="Wingdings" w:hAnsi="Wingdings" w:cs="Wingdings" w:hint="default"/>
         <w:u w:val="none"/>
+        <w:rFonts w:cs="Wingdings"/>
       </w:rPr>
     </w:lvl>
     <w:lvl w:ilvl="1">
@@ -7477,6 +7437,7 @@
       <w:rPr>
         <w:rFonts w:ascii="Wingdings 2" w:hAnsi="Wingdings 2" w:cs="Wingdings 2" w:hint="default"/>
         <w:u w:val="none"/>
+        <w:rFonts w:cs="Wingdings 2"/>
       </w:rPr>
     </w:lvl>
     <w:lvl w:ilvl="2">
@@ -7490,6 +7451,7 @@
       <w:rPr>
         <w:rFonts w:ascii="OpenSymbol" w:hAnsi="OpenSymbol" w:cs="OpenSymbol" w:hint="default"/>
         <w:u w:val="none"/>
+        <w:rFonts w:cs="OpenSymbol"/>
       </w:rPr>
     </w:lvl>
     <w:lvl w:ilvl="3">
@@ -7503,6 +7465,7 @@
       <w:rPr>
         <w:rFonts w:ascii="Wingdings" w:hAnsi="Wingdings" w:cs="Wingdings" w:hint="default"/>
         <w:u w:val="none"/>
+        <w:rFonts w:cs="Wingdings"/>
       </w:rPr>
     </w:lvl>
     <w:lvl w:ilvl="4">
@@ -7516,6 +7479,7 @@
       <w:rPr>
         <w:rFonts w:ascii="Wingdings 2" w:hAnsi="Wingdings 2" w:cs="Wingdings 2" w:hint="default"/>
         <w:u w:val="none"/>
+        <w:rFonts w:cs="Wingdings 2"/>
       </w:rPr>
     </w:lvl>
     <w:lvl w:ilvl="5">
@@ -7529,6 +7493,7 @@
       <w:rPr>
         <w:rFonts w:ascii="OpenSymbol" w:hAnsi="OpenSymbol" w:cs="OpenSymbol" w:hint="default"/>
         <w:u w:val="none"/>
+        <w:rFonts w:cs="OpenSymbol"/>
       </w:rPr>
     </w:lvl>
     <w:lvl w:ilvl="6">
@@ -7542,6 +7507,7 @@
       <w:rPr>
         <w:rFonts w:ascii="Wingdings" w:hAnsi="Wingdings" w:cs="Wingdings" w:hint="default"/>
         <w:u w:val="none"/>
+        <w:rFonts w:cs="Wingdings"/>
       </w:rPr>
     </w:lvl>
     <w:lvl w:ilvl="7">
@@ -7555,6 +7521,7 @@
       <w:rPr>
         <w:rFonts w:ascii="Wingdings 2" w:hAnsi="Wingdings 2" w:cs="Wingdings 2" w:hint="default"/>
         <w:u w:val="none"/>
+        <w:rFonts w:cs="Wingdings 2"/>
       </w:rPr>
     </w:lvl>
     <w:lvl w:ilvl="8">
@@ -7568,6 +7535,7 @@
       <w:rPr>
         <w:rFonts w:ascii="OpenSymbol" w:hAnsi="OpenSymbol" w:cs="OpenSymbol" w:hint="default"/>
         <w:u w:val="none"/>
+        <w:rFonts w:cs="OpenSymbol"/>
       </w:rPr>
     </w:lvl>
   </w:abstractNum>
@@ -7583,6 +7551,7 @@
       <w:rPr>
         <w:rFonts w:ascii="Wingdings" w:hAnsi="Wingdings" w:cs="Wingdings" w:hint="default"/>
         <w:u w:val="none"/>
+        <w:rFonts w:cs="Wingdings"/>
       </w:rPr>
     </w:lvl>
     <w:lvl w:ilvl="1">
@@ -7596,6 +7565,7 @@
       <w:rPr>
         <w:rFonts w:ascii="Wingdings 2" w:hAnsi="Wingdings 2" w:cs="Wingdings 2" w:hint="default"/>
         <w:u w:val="none"/>
+        <w:rFonts w:cs="Wingdings 2"/>
       </w:rPr>
     </w:lvl>
     <w:lvl w:ilvl="2">
@@ -7609,6 +7579,7 @@
       <w:rPr>
         <w:rFonts w:ascii="OpenSymbol" w:hAnsi="OpenSymbol" w:cs="OpenSymbol" w:hint="default"/>
         <w:u w:val="none"/>
+        <w:rFonts w:cs="OpenSymbol"/>
       </w:rPr>
     </w:lvl>
     <w:lvl w:ilvl="3">
@@ -7622,6 +7593,7 @@
       <w:rPr>
         <w:rFonts w:ascii="Wingdings" w:hAnsi="Wingdings" w:cs="Wingdings" w:hint="default"/>
         <w:u w:val="none"/>
+        <w:rFonts w:cs="Wingdings"/>
       </w:rPr>
     </w:lvl>
     <w:lvl w:ilvl="4">
@@ -7635,6 +7607,7 @@
       <w:rPr>
         <w:rFonts w:ascii="Wingdings 2" w:hAnsi="Wingdings 2" w:cs="Wingdings 2" w:hint="default"/>
         <w:u w:val="none"/>
+        <w:rFonts w:cs="Wingdings 2"/>
       </w:rPr>
     </w:lvl>
     <w:lvl w:ilvl="5">
@@ -7648,6 +7621,7 @@
       <w:rPr>
         <w:rFonts w:ascii="OpenSymbol" w:hAnsi="OpenSymbol" w:cs="OpenSymbol" w:hint="default"/>
         <w:u w:val="none"/>
+        <w:rFonts w:cs="OpenSymbol"/>
       </w:rPr>
     </w:lvl>
     <w:lvl w:ilvl="6">
@@ -7661,6 +7635,7 @@
       <w:rPr>
         <w:rFonts w:ascii="Wingdings" w:hAnsi="Wingdings" w:cs="Wingdings" w:hint="default"/>
         <w:u w:val="none"/>
+        <w:rFonts w:cs="Wingdings"/>
       </w:rPr>
     </w:lvl>
     <w:lvl w:ilvl="7">
@@ -7674,6 +7649,7 @@
       <w:rPr>
         <w:rFonts w:ascii="Wingdings 2" w:hAnsi="Wingdings 2" w:cs="Wingdings 2" w:hint="default"/>
         <w:u w:val="none"/>
+        <w:rFonts w:cs="Wingdings 2"/>
       </w:rPr>
     </w:lvl>
     <w:lvl w:ilvl="8">
@@ -7687,6 +7663,7 @@
       <w:rPr>
         <w:rFonts w:ascii="OpenSymbol" w:hAnsi="OpenSymbol" w:cs="OpenSymbol" w:hint="default"/>
         <w:u w:val="none"/>
+        <w:rFonts w:cs="OpenSymbol"/>
       </w:rPr>
     </w:lvl>
   </w:abstractNum>
@@ -7702,6 +7679,7 @@
       <w:rPr>
         <w:rFonts w:ascii="Wingdings" w:hAnsi="Wingdings" w:cs="Wingdings" w:hint="default"/>
         <w:u w:val="none"/>
+        <w:rFonts w:cs="Wingdings"/>
       </w:rPr>
     </w:lvl>
     <w:lvl w:ilvl="1">
@@ -7715,6 +7693,7 @@
       <w:rPr>
         <w:rFonts w:ascii="Wingdings 2" w:hAnsi="Wingdings 2" w:cs="Wingdings 2" w:hint="default"/>
         <w:u w:val="none"/>
+        <w:rFonts w:cs="Wingdings 2"/>
       </w:rPr>
     </w:lvl>
     <w:lvl w:ilvl="2">
@@ -7728,6 +7707,7 @@
       <w:rPr>
         <w:rFonts w:ascii="OpenSymbol" w:hAnsi="OpenSymbol" w:cs="OpenSymbol" w:hint="default"/>
         <w:u w:val="none"/>
+        <w:rFonts w:cs="OpenSymbol"/>
       </w:rPr>
     </w:lvl>
     <w:lvl w:ilvl="3">
@@ -7741,6 +7721,7 @@
       <w:rPr>
         <w:rFonts w:ascii="Wingdings" w:hAnsi="Wingdings" w:cs="Wingdings" w:hint="default"/>
         <w:u w:val="none"/>
+        <w:rFonts w:cs="Wingdings"/>
       </w:rPr>
     </w:lvl>
     <w:lvl w:ilvl="4">
@@ -7754,6 +7735,7 @@
       <w:rPr>
         <w:rFonts w:ascii="Wingdings 2" w:hAnsi="Wingdings 2" w:cs="Wingdings 2" w:hint="default"/>
         <w:u w:val="none"/>
+        <w:rFonts w:cs="Wingdings 2"/>
       </w:rPr>
     </w:lvl>
     <w:lvl w:ilvl="5">
@@ -7767,6 +7749,7 @@
       <w:rPr>
         <w:rFonts w:ascii="OpenSymbol" w:hAnsi="OpenSymbol" w:cs="OpenSymbol" w:hint="default"/>
         <w:u w:val="none"/>
+        <w:rFonts w:cs="OpenSymbol"/>
       </w:rPr>
     </w:lvl>
     <w:lvl w:ilvl="6">
@@ -7780,6 +7763,7 @@
       <w:rPr>
         <w:rFonts w:ascii="Wingdings" w:hAnsi="Wingdings" w:cs="Wingdings" w:hint="default"/>
         <w:u w:val="none"/>
+        <w:rFonts w:cs="Wingdings"/>
       </w:rPr>
     </w:lvl>
     <w:lvl w:ilvl="7">
@@ -7793,6 +7777,7 @@
       <w:rPr>
         <w:rFonts w:ascii="Wingdings 2" w:hAnsi="Wingdings 2" w:cs="Wingdings 2" w:hint="default"/>
         <w:u w:val="none"/>
+        <w:rFonts w:cs="Wingdings 2"/>
       </w:rPr>
     </w:lvl>
     <w:lvl w:ilvl="8">
@@ -7806,6 +7791,7 @@
       <w:rPr>
         <w:rFonts w:ascii="OpenSymbol" w:hAnsi="OpenSymbol" w:cs="OpenSymbol" w:hint="default"/>
         <w:u w:val="none"/>
+        <w:rFonts w:cs="OpenSymbol"/>
       </w:rPr>
     </w:lvl>
   </w:abstractNum>
@@ -7821,6 +7807,7 @@
       <w:rPr>
         <w:rFonts w:ascii="Wingdings" w:hAnsi="Wingdings" w:cs="Wingdings" w:hint="default"/>
         <w:u w:val="none"/>
+        <w:rFonts w:cs="Wingdings"/>
       </w:rPr>
     </w:lvl>
     <w:lvl w:ilvl="1">
@@ -7834,6 +7821,7 @@
       <w:rPr>
         <w:rFonts w:ascii="Wingdings 2" w:hAnsi="Wingdings 2" w:cs="Wingdings 2" w:hint="default"/>
         <w:u w:val="none"/>
+        <w:rFonts w:cs="Wingdings 2"/>
       </w:rPr>
     </w:lvl>
     <w:lvl w:ilvl="2">
@@ -7847,6 +7835,7 @@
       <w:rPr>
         <w:rFonts w:ascii="OpenSymbol" w:hAnsi="OpenSymbol" w:cs="OpenSymbol" w:hint="default"/>
         <w:u w:val="none"/>
+        <w:rFonts w:cs="OpenSymbol"/>
       </w:rPr>
     </w:lvl>
     <w:lvl w:ilvl="3">
@@ -7860,6 +7849,7 @@
       <w:rPr>
         <w:rFonts w:ascii="Wingdings" w:hAnsi="Wingdings" w:cs="Wingdings" w:hint="default"/>
         <w:u w:val="none"/>
+        <w:rFonts w:cs="Wingdings"/>
       </w:rPr>
     </w:lvl>
     <w:lvl w:ilvl="4">
@@ -7873,6 +7863,7 @@
       <w:rPr>
         <w:rFonts w:ascii="Wingdings 2" w:hAnsi="Wingdings 2" w:cs="Wingdings 2" w:hint="default"/>
         <w:u w:val="none"/>
+        <w:rFonts w:cs="Wingdings 2"/>
       </w:rPr>
     </w:lvl>
     <w:lvl w:ilvl="5">
@@ -7886,6 +7877,7 @@
       <w:rPr>
         <w:rFonts w:ascii="OpenSymbol" w:hAnsi="OpenSymbol" w:cs="OpenSymbol" w:hint="default"/>
         <w:u w:val="none"/>
+        <w:rFonts w:cs="OpenSymbol"/>
       </w:rPr>
     </w:lvl>
     <w:lvl w:ilvl="6">
@@ -7899,6 +7891,7 @@
       <w:rPr>
         <w:rFonts w:ascii="Wingdings" w:hAnsi="Wingdings" w:cs="Wingdings" w:hint="default"/>
         <w:u w:val="none"/>
+        <w:rFonts w:cs="Wingdings"/>
       </w:rPr>
     </w:lvl>
     <w:lvl w:ilvl="7">
@@ -7912,6 +7905,7 @@
       <w:rPr>
         <w:rFonts w:ascii="Wingdings 2" w:hAnsi="Wingdings 2" w:cs="Wingdings 2" w:hint="default"/>
         <w:u w:val="none"/>
+        <w:rFonts w:cs="Wingdings 2"/>
       </w:rPr>
     </w:lvl>
     <w:lvl w:ilvl="8">
@@ -7925,6 +7919,7 @@
       <w:rPr>
         <w:rFonts w:ascii="OpenSymbol" w:hAnsi="OpenSymbol" w:cs="OpenSymbol" w:hint="default"/>
         <w:u w:val="none"/>
+        <w:rFonts w:cs="OpenSymbol"/>
       </w:rPr>
     </w:lvl>
   </w:abstractNum>
@@ -7940,6 +7935,7 @@
       <w:rPr>
         <w:rFonts w:ascii="Wingdings" w:hAnsi="Wingdings" w:cs="Wingdings" w:hint="default"/>
         <w:u w:val="none"/>
+        <w:rFonts w:cs="Wingdings"/>
       </w:rPr>
     </w:lvl>
     <w:lvl w:ilvl="1">
@@ -7953,6 +7949,7 @@
       <w:rPr>
         <w:rFonts w:ascii="Wingdings 2" w:hAnsi="Wingdings 2" w:cs="Wingdings 2" w:hint="default"/>
         <w:u w:val="none"/>
+        <w:rFonts w:cs="Wingdings 2"/>
       </w:rPr>
     </w:lvl>
     <w:lvl w:ilvl="2">
@@ -7966,6 +7963,7 @@
       <w:rPr>
         <w:rFonts w:ascii="OpenSymbol" w:hAnsi="OpenSymbol" w:cs="OpenSymbol" w:hint="default"/>
         <w:u w:val="none"/>
+        <w:rFonts w:cs="OpenSymbol"/>
       </w:rPr>
     </w:lvl>
     <w:lvl w:ilvl="3">
@@ -7979,6 +7977,7 @@
       <w:rPr>
         <w:rFonts w:ascii="Wingdings" w:hAnsi="Wingdings" w:cs="Wingdings" w:hint="default"/>
         <w:u w:val="none"/>
+        <w:rFonts w:cs="Wingdings"/>
       </w:rPr>
     </w:lvl>
     <w:lvl w:ilvl="4">
@@ -7992,6 +7991,7 @@
       <w:rPr>
         <w:rFonts w:ascii="Wingdings 2" w:hAnsi="Wingdings 2" w:cs="Wingdings 2" w:hint="default"/>
         <w:u w:val="none"/>
+        <w:rFonts w:cs="Wingdings 2"/>
       </w:rPr>
     </w:lvl>
     <w:lvl w:ilvl="5">
@@ -8005,6 +8005,7 @@
       <w:rPr>
         <w:rFonts w:ascii="OpenSymbol" w:hAnsi="OpenSymbol" w:cs="OpenSymbol" w:hint="default"/>
         <w:u w:val="none"/>
+        <w:rFonts w:cs="OpenSymbol"/>
       </w:rPr>
     </w:lvl>
     <w:lvl w:ilvl="6">
@@ -8018,6 +8019,7 @@
       <w:rPr>
         <w:rFonts w:ascii="Wingdings" w:hAnsi="Wingdings" w:cs="Wingdings" w:hint="default"/>
         <w:u w:val="none"/>
+        <w:rFonts w:cs="Wingdings"/>
       </w:rPr>
     </w:lvl>
     <w:lvl w:ilvl="7">
@@ -8031,6 +8033,7 @@
       <w:rPr>
         <w:rFonts w:ascii="Wingdings 2" w:hAnsi="Wingdings 2" w:cs="Wingdings 2" w:hint="default"/>
         <w:u w:val="none"/>
+        <w:rFonts w:cs="Wingdings 2"/>
       </w:rPr>
     </w:lvl>
     <w:lvl w:ilvl="8">
@@ -8044,6 +8047,7 @@
       <w:rPr>
         <w:rFonts w:ascii="OpenSymbol" w:hAnsi="OpenSymbol" w:cs="OpenSymbol" w:hint="default"/>
         <w:u w:val="none"/>
+        <w:rFonts w:cs="OpenSymbol"/>
       </w:rPr>
     </w:lvl>
   </w:abstractNum>
@@ -8059,6 +8063,7 @@
       <w:rPr>
         <w:rFonts w:ascii="Wingdings" w:hAnsi="Wingdings" w:cs="Wingdings" w:hint="default"/>
         <w:u w:val="none"/>
+        <w:rFonts w:cs="Wingdings"/>
       </w:rPr>
     </w:lvl>
     <w:lvl w:ilvl="1">
@@ -8072,6 +8077,7 @@
       <w:rPr>
         <w:rFonts w:ascii="Wingdings 2" w:hAnsi="Wingdings 2" w:cs="Wingdings 2" w:hint="default"/>
         <w:u w:val="none"/>
+        <w:rFonts w:cs="Wingdings 2"/>
       </w:rPr>
     </w:lvl>
     <w:lvl w:ilvl="2">
@@ -8085,6 +8091,7 @@
       <w:rPr>
         <w:rFonts w:ascii="OpenSymbol" w:hAnsi="OpenSymbol" w:cs="OpenSymbol" w:hint="default"/>
         <w:u w:val="none"/>
+        <w:rFonts w:cs="OpenSymbol"/>
       </w:rPr>
     </w:lvl>
     <w:lvl w:ilvl="3">
@@ -8098,6 +8105,7 @@
       <w:rPr>
         <w:rFonts w:ascii="Wingdings" w:hAnsi="Wingdings" w:cs="Wingdings" w:hint="default"/>
         <w:u w:val="none"/>
+        <w:rFonts w:cs="Wingdings"/>
       </w:rPr>
     </w:lvl>
     <w:lvl w:ilvl="4">
@@ -8111,6 +8119,7 @@
       <w:rPr>
         <w:rFonts w:ascii="Wingdings 2" w:hAnsi="Wingdings 2" w:cs="Wingdings 2" w:hint="default"/>
         <w:u w:val="none"/>
+        <w:rFonts w:cs="Wingdings 2"/>
       </w:rPr>
     </w:lvl>
     <w:lvl w:ilvl="5">
@@ -8124,6 +8133,7 @@
       <w:rPr>
         <w:rFonts w:ascii="OpenSymbol" w:hAnsi="OpenSymbol" w:cs="OpenSymbol" w:hint="default"/>
         <w:u w:val="none"/>
+        <w:rFonts w:cs="OpenSymbol"/>
       </w:rPr>
     </w:lvl>
     <w:lvl w:ilvl="6">
@@ -8137,6 +8147,7 @@
       <w:rPr>
         <w:rFonts w:ascii="Wingdings" w:hAnsi="Wingdings" w:cs="Wingdings" w:hint="default"/>
         <w:u w:val="none"/>
+        <w:rFonts w:cs="Wingdings"/>
       </w:rPr>
     </w:lvl>
     <w:lvl w:ilvl="7">
@@ -8150,6 +8161,7 @@
       <w:rPr>
         <w:rFonts w:ascii="Wingdings 2" w:hAnsi="Wingdings 2" w:cs="Wingdings 2" w:hint="default"/>
         <w:u w:val="none"/>
+        <w:rFonts w:cs="Wingdings 2"/>
       </w:rPr>
     </w:lvl>
     <w:lvl w:ilvl="8">
@@ -8163,6 +8175,7 @@
       <w:rPr>
         <w:rFonts w:ascii="OpenSymbol" w:hAnsi="OpenSymbol" w:cs="OpenSymbol" w:hint="default"/>
         <w:u w:val="none"/>
+        <w:rFonts w:cs="OpenSymbol"/>
       </w:rPr>
     </w:lvl>
   </w:abstractNum>
@@ -8178,6 +8191,7 @@
       <w:rPr>
         <w:rFonts w:ascii="Wingdings" w:hAnsi="Wingdings" w:cs="Wingdings" w:hint="default"/>
         <w:u w:val="none"/>
+        <w:rFonts w:cs="Wingdings"/>
       </w:rPr>
     </w:lvl>
     <w:lvl w:ilvl="1">
@@ -8191,6 +8205,7 @@
       <w:rPr>
         <w:rFonts w:ascii="Wingdings 2" w:hAnsi="Wingdings 2" w:cs="Wingdings 2" w:hint="default"/>
         <w:u w:val="none"/>
+        <w:rFonts w:cs="Wingdings 2"/>
       </w:rPr>
     </w:lvl>
     <w:lvl w:ilvl="2">
@@ -8204,6 +8219,7 @@
       <w:rPr>
         <w:rFonts w:ascii="OpenSymbol" w:hAnsi="OpenSymbol" w:cs="OpenSymbol" w:hint="default"/>
         <w:u w:val="none"/>
+        <w:rFonts w:cs="OpenSymbol"/>
       </w:rPr>
     </w:lvl>
     <w:lvl w:ilvl="3">
@@ -8217,6 +8233,7 @@
       <w:rPr>
         <w:rFonts w:ascii="Wingdings" w:hAnsi="Wingdings" w:cs="Wingdings" w:hint="default"/>
         <w:u w:val="none"/>
+        <w:rFonts w:cs="Wingdings"/>
       </w:rPr>
     </w:lvl>
     <w:lvl w:ilvl="4">
@@ -8230,6 +8247,7 @@
       <w:rPr>
         <w:rFonts w:ascii="Wingdings 2" w:hAnsi="Wingdings 2" w:cs="Wingdings 2" w:hint="default"/>
         <w:u w:val="none"/>
+        <w:rFonts w:cs="Wingdings 2"/>
       </w:rPr>
     </w:lvl>
     <w:lvl w:ilvl="5">
@@ -8243,6 +8261,7 @@
       <w:rPr>
         <w:rFonts w:ascii="OpenSymbol" w:hAnsi="OpenSymbol" w:cs="OpenSymbol" w:hint="default"/>
         <w:u w:val="none"/>
+        <w:rFonts w:cs="OpenSymbol"/>
       </w:rPr>
     </w:lvl>
     <w:lvl w:ilvl="6">
@@ -8256,6 +8275,7 @@
       <w:rPr>
         <w:rFonts w:ascii="Wingdings" w:hAnsi="Wingdings" w:cs="Wingdings" w:hint="default"/>
         <w:u w:val="none"/>
+        <w:rFonts w:cs="Wingdings"/>
       </w:rPr>
     </w:lvl>
     <w:lvl w:ilvl="7">
@@ -8269,6 +8289,7 @@
       <w:rPr>
         <w:rFonts w:ascii="Wingdings 2" w:hAnsi="Wingdings 2" w:cs="Wingdings 2" w:hint="default"/>
         <w:u w:val="none"/>
+        <w:rFonts w:cs="Wingdings 2"/>
       </w:rPr>
     </w:lvl>
     <w:lvl w:ilvl="8">
@@ -8282,6 +8303,7 @@
       <w:rPr>
         <w:rFonts w:ascii="OpenSymbol" w:hAnsi="OpenSymbol" w:cs="OpenSymbol" w:hint="default"/>
         <w:u w:val="none"/>
+        <w:rFonts w:cs="OpenSymbol"/>
       </w:rPr>
     </w:lvl>
   </w:abstractNum>
@@ -8297,6 +8319,7 @@
       <w:rPr>
         <w:rFonts w:ascii="Wingdings" w:hAnsi="Wingdings" w:cs="Wingdings" w:hint="default"/>
         <w:u w:val="none"/>
+        <w:rFonts w:cs="Wingdings"/>
       </w:rPr>
     </w:lvl>
     <w:lvl w:ilvl="1">
@@ -8310,6 +8333,7 @@
       <w:rPr>
         <w:rFonts w:ascii="Wingdings 2" w:hAnsi="Wingdings 2" w:cs="Wingdings 2" w:hint="default"/>
         <w:u w:val="none"/>
+        <w:rFonts w:cs="Wingdings 2"/>
       </w:rPr>
     </w:lvl>
     <w:lvl w:ilvl="2">
@@ -8323,6 +8347,7 @@
       <w:rPr>
         <w:rFonts w:ascii="OpenSymbol" w:hAnsi="OpenSymbol" w:cs="OpenSymbol" w:hint="default"/>
         <w:u w:val="none"/>
+        <w:rFonts w:cs="OpenSymbol"/>
       </w:rPr>
     </w:lvl>
     <w:lvl w:ilvl="3">
@@ -8336,6 +8361,7 @@
       <w:rPr>
         <w:rFonts w:ascii="Wingdings" w:hAnsi="Wingdings" w:cs="Wingdings" w:hint="default"/>
         <w:u w:val="none"/>
+        <w:rFonts w:cs="Wingdings"/>
       </w:rPr>
     </w:lvl>
     <w:lvl w:ilvl="4">
@@ -8349,6 +8375,7 @@
       <w:rPr>
         <w:rFonts w:ascii="Wingdings 2" w:hAnsi="Wingdings 2" w:cs="Wingdings 2" w:hint="default"/>
         <w:u w:val="none"/>
+        <w:rFonts w:cs="Wingdings 2"/>
       </w:rPr>
     </w:lvl>
     <w:lvl w:ilvl="5">
@@ -8362,6 +8389,7 @@
       <w:rPr>
         <w:rFonts w:ascii="OpenSymbol" w:hAnsi="OpenSymbol" w:cs="OpenSymbol" w:hint="default"/>
         <w:u w:val="none"/>
+        <w:rFonts w:cs="OpenSymbol"/>
       </w:rPr>
     </w:lvl>
     <w:lvl w:ilvl="6">
@@ -8375,6 +8403,7 @@
       <w:rPr>
         <w:rFonts w:ascii="Wingdings" w:hAnsi="Wingdings" w:cs="Wingdings" w:hint="default"/>
         <w:u w:val="none"/>
+        <w:rFonts w:cs="Wingdings"/>
       </w:rPr>
     </w:lvl>
     <w:lvl w:ilvl="7">
@@ -8388,6 +8417,7 @@
       <w:rPr>
         <w:rFonts w:ascii="Wingdings 2" w:hAnsi="Wingdings 2" w:cs="Wingdings 2" w:hint="default"/>
         <w:u w:val="none"/>
+        <w:rFonts w:cs="Wingdings 2"/>
       </w:rPr>
     </w:lvl>
     <w:lvl w:ilvl="8">
@@ -8401,6 +8431,7 @@
       <w:rPr>
         <w:rFonts w:ascii="OpenSymbol" w:hAnsi="OpenSymbol" w:cs="OpenSymbol" w:hint="default"/>
         <w:u w:val="none"/>
+        <w:rFonts w:cs="OpenSymbol"/>
       </w:rPr>
     </w:lvl>
   </w:abstractNum>
@@ -8417,6 +8448,7 @@
         <w:rFonts w:ascii="Wingdings" w:hAnsi="Wingdings" w:cs="Wingdings" w:hint="default"/>
         <w:u w:val="none"/>
         <w:b/>
+        <w:rFonts w:cs="Wingdings"/>
       </w:rPr>
     </w:lvl>
     <w:lvl w:ilvl="1">
@@ -8430,6 +8462,7 @@
       <w:rPr>
         <w:rFonts w:ascii="Wingdings 2" w:hAnsi="Wingdings 2" w:cs="Wingdings 2" w:hint="default"/>
         <w:u w:val="none"/>
+        <w:rFonts w:cs="Wingdings 2"/>
       </w:rPr>
     </w:lvl>
     <w:lvl w:ilvl="2">
@@ -8443,6 +8476,7 @@
       <w:rPr>
         <w:rFonts w:ascii="OpenSymbol" w:hAnsi="OpenSymbol" w:cs="OpenSymbol" w:hint="default"/>
         <w:u w:val="none"/>
+        <w:rFonts w:cs="OpenSymbol"/>
       </w:rPr>
     </w:lvl>
     <w:lvl w:ilvl="3">
@@ -8456,6 +8490,7 @@
       <w:rPr>
         <w:rFonts w:ascii="Wingdings" w:hAnsi="Wingdings" w:cs="Wingdings" w:hint="default"/>
         <w:u w:val="none"/>
+        <w:rFonts w:cs="Wingdings"/>
       </w:rPr>
     </w:lvl>
     <w:lvl w:ilvl="4">
@@ -8469,6 +8504,7 @@
       <w:rPr>
         <w:rFonts w:ascii="Wingdings 2" w:hAnsi="Wingdings 2" w:cs="Wingdings 2" w:hint="default"/>
         <w:u w:val="none"/>
+        <w:rFonts w:cs="Wingdings 2"/>
       </w:rPr>
     </w:lvl>
     <w:lvl w:ilvl="5">
@@ -8482,6 +8518,7 @@
       <w:rPr>
         <w:rFonts w:ascii="OpenSymbol" w:hAnsi="OpenSymbol" w:cs="OpenSymbol" w:hint="default"/>
         <w:u w:val="none"/>
+        <w:rFonts w:cs="OpenSymbol"/>
       </w:rPr>
     </w:lvl>
     <w:lvl w:ilvl="6">
@@ -8495,6 +8532,7 @@
       <w:rPr>
         <w:rFonts w:ascii="Wingdings" w:hAnsi="Wingdings" w:cs="Wingdings" w:hint="default"/>
         <w:u w:val="none"/>
+        <w:rFonts w:cs="Wingdings"/>
       </w:rPr>
     </w:lvl>
     <w:lvl w:ilvl="7">
@@ -8508,6 +8546,7 @@
       <w:rPr>
         <w:rFonts w:ascii="Wingdings 2" w:hAnsi="Wingdings 2" w:cs="Wingdings 2" w:hint="default"/>
         <w:u w:val="none"/>
+        <w:rFonts w:cs="Wingdings 2"/>
       </w:rPr>
     </w:lvl>
     <w:lvl w:ilvl="8">
@@ -8521,6 +8560,7 @@
       <w:rPr>
         <w:rFonts w:ascii="OpenSymbol" w:hAnsi="OpenSymbol" w:cs="OpenSymbol" w:hint="default"/>
         <w:u w:val="none"/>
+        <w:rFonts w:cs="OpenSymbol"/>
       </w:rPr>
     </w:lvl>
   </w:abstractNum>
@@ -8536,6 +8576,7 @@
       <w:rPr>
         <w:rFonts w:ascii="Wingdings" w:hAnsi="Wingdings" w:cs="Wingdings" w:hint="default"/>
         <w:u w:val="none"/>
+        <w:rFonts w:cs="Wingdings"/>
       </w:rPr>
     </w:lvl>
     <w:lvl w:ilvl="1">
@@ -8549,6 +8590,7 @@
       <w:rPr>
         <w:rFonts w:ascii="Wingdings 2" w:hAnsi="Wingdings 2" w:cs="Wingdings 2" w:hint="default"/>
         <w:u w:val="none"/>
+        <w:rFonts w:cs="Wingdings 2"/>
       </w:rPr>
     </w:lvl>
     <w:lvl w:ilvl="2">
@@ -8562,6 +8604,7 @@
       <w:rPr>
         <w:rFonts w:ascii="OpenSymbol" w:hAnsi="OpenSymbol" w:cs="OpenSymbol" w:hint="default"/>
         <w:u w:val="none"/>
+        <w:rFonts w:cs="OpenSymbol"/>
       </w:rPr>
     </w:lvl>
     <w:lvl w:ilvl="3">
@@ -8575,6 +8618,7 @@
       <w:rPr>
         <w:rFonts w:ascii="Wingdings" w:hAnsi="Wingdings" w:cs="Wingdings" w:hint="default"/>
         <w:u w:val="none"/>
+        <w:rFonts w:cs="Wingdings"/>
       </w:rPr>
     </w:lvl>
     <w:lvl w:ilvl="4">
@@ -8588,6 +8632,7 @@
       <w:rPr>
         <w:rFonts w:ascii="Wingdings 2" w:hAnsi="Wingdings 2" w:cs="Wingdings 2" w:hint="default"/>
         <w:u w:val="none"/>
+        <w:rFonts w:cs="Wingdings 2"/>
       </w:rPr>
     </w:lvl>
     <w:lvl w:ilvl="5">
@@ -8601,6 +8646,7 @@
       <w:rPr>
         <w:rFonts w:ascii="OpenSymbol" w:hAnsi="OpenSymbol" w:cs="OpenSymbol" w:hint="default"/>
         <w:u w:val="none"/>
+        <w:rFonts w:cs="OpenSymbol"/>
       </w:rPr>
     </w:lvl>
     <w:lvl w:ilvl="6">
@@ -8614,6 +8660,7 @@
       <w:rPr>
         <w:rFonts w:ascii="Wingdings" w:hAnsi="Wingdings" w:cs="Wingdings" w:hint="default"/>
         <w:u w:val="none"/>
+        <w:rFonts w:cs="Wingdings"/>
       </w:rPr>
     </w:lvl>
     <w:lvl w:ilvl="7">
@@ -8627,6 +8674,7 @@
       <w:rPr>
         <w:rFonts w:ascii="Wingdings 2" w:hAnsi="Wingdings 2" w:cs="Wingdings 2" w:hint="default"/>
         <w:u w:val="none"/>
+        <w:rFonts w:cs="Wingdings 2"/>
       </w:rPr>
     </w:lvl>
     <w:lvl w:ilvl="8">
@@ -8640,6 +8688,7 @@
       <w:rPr>
         <w:rFonts w:ascii="OpenSymbol" w:hAnsi="OpenSymbol" w:cs="OpenSymbol" w:hint="default"/>
         <w:u w:val="none"/>
+        <w:rFonts w:cs="OpenSymbol"/>
       </w:rPr>
     </w:lvl>
   </w:abstractNum>
@@ -8655,6 +8704,7 @@
       <w:rPr>
         <w:rFonts w:ascii="Wingdings" w:hAnsi="Wingdings" w:cs="Wingdings" w:hint="default"/>
         <w:u w:val="none"/>
+        <w:rFonts w:cs="Wingdings"/>
       </w:rPr>
     </w:lvl>
     <w:lvl w:ilvl="1">
@@ -8668,6 +8718,7 @@
       <w:rPr>
         <w:rFonts w:ascii="Wingdings 2" w:hAnsi="Wingdings 2" w:cs="Wingdings 2" w:hint="default"/>
         <w:u w:val="none"/>
+        <w:rFonts w:cs="Wingdings 2"/>
       </w:rPr>
     </w:lvl>
     <w:lvl w:ilvl="2">
@@ -8681,6 +8732,7 @@
       <w:rPr>
         <w:rFonts w:ascii="OpenSymbol" w:hAnsi="OpenSymbol" w:cs="OpenSymbol" w:hint="default"/>
         <w:u w:val="none"/>
+        <w:rFonts w:cs="OpenSymbol"/>
       </w:rPr>
     </w:lvl>
     <w:lvl w:ilvl="3">
@@ -8694,6 +8746,7 @@
       <w:rPr>
         <w:rFonts w:ascii="Wingdings" w:hAnsi="Wingdings" w:cs="Wingdings" w:hint="default"/>
         <w:u w:val="none"/>
+        <w:rFonts w:cs="Wingdings"/>
       </w:rPr>
     </w:lvl>
     <w:lvl w:ilvl="4">
@@ -8707,6 +8760,7 @@
       <w:rPr>
         <w:rFonts w:ascii="Wingdings 2" w:hAnsi="Wingdings 2" w:cs="Wingdings 2" w:hint="default"/>
         <w:u w:val="none"/>
+        <w:rFonts w:cs="Wingdings 2"/>
       </w:rPr>
     </w:lvl>
     <w:lvl w:ilvl="5">
@@ -8720,6 +8774,7 @@
       <w:rPr>
         <w:rFonts w:ascii="OpenSymbol" w:hAnsi="OpenSymbol" w:cs="OpenSymbol" w:hint="default"/>
         <w:u w:val="none"/>
+        <w:rFonts w:cs="OpenSymbol"/>
       </w:rPr>
     </w:lvl>
     <w:lvl w:ilvl="6">
@@ -8733,6 +8788,7 @@
       <w:rPr>
         <w:rFonts w:ascii="Wingdings" w:hAnsi="Wingdings" w:cs="Wingdings" w:hint="default"/>
         <w:u w:val="none"/>
+        <w:rFonts w:cs="Wingdings"/>
       </w:rPr>
     </w:lvl>
     <w:lvl w:ilvl="7">
@@ -8746,6 +8802,7 @@
       <w:rPr>
         <w:rFonts w:ascii="Wingdings 2" w:hAnsi="Wingdings 2" w:cs="Wingdings 2" w:hint="default"/>
         <w:u w:val="none"/>
+        <w:rFonts w:cs="Wingdings 2"/>
       </w:rPr>
     </w:lvl>
     <w:lvl w:ilvl="8">
@@ -8759,6 +8816,7 @@
       <w:rPr>
         <w:rFonts w:ascii="OpenSymbol" w:hAnsi="OpenSymbol" w:cs="OpenSymbol" w:hint="default"/>
         <w:u w:val="none"/>
+        <w:rFonts w:cs="OpenSymbol"/>
       </w:rPr>
     </w:lvl>
   </w:abstractNum>
@@ -8774,6 +8832,7 @@
       <w:rPr>
         <w:rFonts w:ascii="Wingdings" w:hAnsi="Wingdings" w:cs="Wingdings" w:hint="default"/>
         <w:u w:val="none"/>
+        <w:rFonts w:cs="Wingdings"/>
       </w:rPr>
     </w:lvl>
     <w:lvl w:ilvl="1">
@@ -8788,6 +8847,7 @@
         <w:rFonts w:ascii="Wingdings 2" w:hAnsi="Wingdings 2" w:cs="Wingdings 2" w:hint="default"/>
         <w:u w:val="none"/>
         <w:b/>
+        <w:rFonts w:cs="Wingdings 2"/>
       </w:rPr>
     </w:lvl>
     <w:lvl w:ilvl="2">
@@ -8801,6 +8861,7 @@
       <w:rPr>
         <w:rFonts w:ascii="OpenSymbol" w:hAnsi="OpenSymbol" w:cs="OpenSymbol" w:hint="default"/>
         <w:u w:val="none"/>
+        <w:rFonts w:cs="OpenSymbol"/>
       </w:rPr>
     </w:lvl>
     <w:lvl w:ilvl="3">
@@ -8814,6 +8875,7 @@
       <w:rPr>
         <w:rFonts w:ascii="Wingdings" w:hAnsi="Wingdings" w:cs="Wingdings" w:hint="default"/>
         <w:u w:val="none"/>
+        <w:rFonts w:cs="Wingdings"/>
       </w:rPr>
     </w:lvl>
     <w:lvl w:ilvl="4">
@@ -8827,6 +8889,7 @@
       <w:rPr>
         <w:rFonts w:ascii="Wingdings 2" w:hAnsi="Wingdings 2" w:cs="Wingdings 2" w:hint="default"/>
         <w:u w:val="none"/>
+        <w:rFonts w:cs="Wingdings 2"/>
       </w:rPr>
     </w:lvl>
     <w:lvl w:ilvl="5">
@@ -8840,6 +8903,7 @@
       <w:rPr>
         <w:rFonts w:ascii="OpenSymbol" w:hAnsi="OpenSymbol" w:cs="OpenSymbol" w:hint="default"/>
         <w:u w:val="none"/>
+        <w:rFonts w:cs="OpenSymbol"/>
       </w:rPr>
     </w:lvl>
     <w:lvl w:ilvl="6">
@@ -8853,6 +8917,7 @@
       <w:rPr>
         <w:rFonts w:ascii="Wingdings" w:hAnsi="Wingdings" w:cs="Wingdings" w:hint="default"/>
         <w:u w:val="none"/>
+        <w:rFonts w:cs="Wingdings"/>
       </w:rPr>
     </w:lvl>
     <w:lvl w:ilvl="7">
@@ -8866,6 +8931,7 @@
       <w:rPr>
         <w:rFonts w:ascii="Wingdings 2" w:hAnsi="Wingdings 2" w:cs="Wingdings 2" w:hint="default"/>
         <w:u w:val="none"/>
+        <w:rFonts w:cs="Wingdings 2"/>
       </w:rPr>
     </w:lvl>
     <w:lvl w:ilvl="8">
@@ -8879,6 +8945,7 @@
       <w:rPr>
         <w:rFonts w:ascii="OpenSymbol" w:hAnsi="OpenSymbol" w:cs="OpenSymbol" w:hint="default"/>
         <w:u w:val="none"/>
+        <w:rFonts w:cs="OpenSymbol"/>
       </w:rPr>
     </w:lvl>
   </w:abstractNum>
@@ -8894,6 +8961,7 @@
       <w:rPr>
         <w:rFonts w:ascii="Wingdings" w:hAnsi="Wingdings" w:cs="Wingdings" w:hint="default"/>
         <w:u w:val="none"/>
+        <w:rFonts w:cs="Wingdings"/>
       </w:rPr>
     </w:lvl>
     <w:lvl w:ilvl="1">
@@ -8907,6 +8975,7 @@
       <w:rPr>
         <w:rFonts w:ascii="Wingdings 2" w:hAnsi="Wingdings 2" w:cs="Wingdings 2" w:hint="default"/>
         <w:u w:val="none"/>
+        <w:rFonts w:cs="Wingdings 2"/>
       </w:rPr>
     </w:lvl>
     <w:lvl w:ilvl="2">
@@ -8920,6 +8989,7 @@
       <w:rPr>
         <w:rFonts w:ascii="OpenSymbol" w:hAnsi="OpenSymbol" w:cs="OpenSymbol" w:hint="default"/>
         <w:u w:val="none"/>
+        <w:rFonts w:cs="OpenSymbol"/>
       </w:rPr>
     </w:lvl>
     <w:lvl w:ilvl="3">
@@ -8933,6 +9003,7 @@
       <w:rPr>
         <w:rFonts w:ascii="Wingdings" w:hAnsi="Wingdings" w:cs="Wingdings" w:hint="default"/>
         <w:u w:val="none"/>
+        <w:rFonts w:cs="Wingdings"/>
       </w:rPr>
     </w:lvl>
     <w:lvl w:ilvl="4">
@@ -8946,6 +9017,7 @@
       <w:rPr>
         <w:rFonts w:ascii="Wingdings 2" w:hAnsi="Wingdings 2" w:cs="Wingdings 2" w:hint="default"/>
         <w:u w:val="none"/>
+        <w:rFonts w:cs="Wingdings 2"/>
       </w:rPr>
     </w:lvl>
     <w:lvl w:ilvl="5">
@@ -8959,6 +9031,7 @@
       <w:rPr>
         <w:rFonts w:ascii="OpenSymbol" w:hAnsi="OpenSymbol" w:cs="OpenSymbol" w:hint="default"/>
         <w:u w:val="none"/>
+        <w:rFonts w:cs="OpenSymbol"/>
       </w:rPr>
     </w:lvl>
     <w:lvl w:ilvl="6">
@@ -8972,6 +9045,7 @@
       <w:rPr>
         <w:rFonts w:ascii="Wingdings" w:hAnsi="Wingdings" w:cs="Wingdings" w:hint="default"/>
         <w:u w:val="none"/>
+        <w:rFonts w:cs="Wingdings"/>
       </w:rPr>
     </w:lvl>
     <w:lvl w:ilvl="7">
@@ -8985,6 +9059,7 @@
       <w:rPr>
         <w:rFonts w:ascii="Wingdings 2" w:hAnsi="Wingdings 2" w:cs="Wingdings 2" w:hint="default"/>
         <w:u w:val="none"/>
+        <w:rFonts w:cs="Wingdings 2"/>
       </w:rPr>
     </w:lvl>
     <w:lvl w:ilvl="8">
@@ -8998,6 +9073,7 @@
       <w:rPr>
         <w:rFonts w:ascii="OpenSymbol" w:hAnsi="OpenSymbol" w:cs="OpenSymbol" w:hint="default"/>
         <w:u w:val="none"/>
+        <w:rFonts w:cs="OpenSymbol"/>
       </w:rPr>
     </w:lvl>
   </w:abstractNum>
@@ -9013,6 +9089,7 @@
       <w:rPr>
         <w:rFonts w:ascii="Wingdings" w:hAnsi="Wingdings" w:cs="Wingdings" w:hint="default"/>
         <w:u w:val="none"/>
+        <w:rFonts w:cs="Wingdings"/>
       </w:rPr>
     </w:lvl>
     <w:lvl w:ilvl="1">
@@ -9026,6 +9103,7 @@
       <w:rPr>
         <w:rFonts w:ascii="Wingdings 2" w:hAnsi="Wingdings 2" w:cs="Wingdings 2" w:hint="default"/>
         <w:u w:val="none"/>
+        <w:rFonts w:cs="Wingdings 2"/>
       </w:rPr>
     </w:lvl>
     <w:lvl w:ilvl="2">
@@ -9039,6 +9117,7 @@
       <w:rPr>
         <w:rFonts w:ascii="OpenSymbol" w:hAnsi="OpenSymbol" w:cs="OpenSymbol" w:hint="default"/>
         <w:u w:val="none"/>
+        <w:rFonts w:cs="OpenSymbol"/>
       </w:rPr>
     </w:lvl>
     <w:lvl w:ilvl="3">
@@ -9052,6 +9131,7 @@
       <w:rPr>
         <w:rFonts w:ascii="Wingdings" w:hAnsi="Wingdings" w:cs="Wingdings" w:hint="default"/>
         <w:u w:val="none"/>
+        <w:rFonts w:cs="Wingdings"/>
       </w:rPr>
     </w:lvl>
     <w:lvl w:ilvl="4">
@@ -9065,6 +9145,7 @@
       <w:rPr>
         <w:rFonts w:ascii="Wingdings 2" w:hAnsi="Wingdings 2" w:cs="Wingdings 2" w:hint="default"/>
         <w:u w:val="none"/>
+        <w:rFonts w:cs="Wingdings 2"/>
       </w:rPr>
     </w:lvl>
     <w:lvl w:ilvl="5">
@@ -9078,6 +9159,7 @@
       <w:rPr>
         <w:rFonts w:ascii="OpenSymbol" w:hAnsi="OpenSymbol" w:cs="OpenSymbol" w:hint="default"/>
         <w:u w:val="none"/>
+        <w:rFonts w:cs="OpenSymbol"/>
       </w:rPr>
     </w:lvl>
     <w:lvl w:ilvl="6">
@@ -9091,6 +9173,7 @@
       <w:rPr>
         <w:rFonts w:ascii="Wingdings" w:hAnsi="Wingdings" w:cs="Wingdings" w:hint="default"/>
         <w:u w:val="none"/>
+        <w:rFonts w:cs="Wingdings"/>
       </w:rPr>
     </w:lvl>
     <w:lvl w:ilvl="7">
@@ -9104,6 +9187,7 @@
       <w:rPr>
         <w:rFonts w:ascii="Wingdings 2" w:hAnsi="Wingdings 2" w:cs="Wingdings 2" w:hint="default"/>
         <w:u w:val="none"/>
+        <w:rFonts w:cs="Wingdings 2"/>
       </w:rPr>
     </w:lvl>
     <w:lvl w:ilvl="8">
@@ -9117,6 +9201,7 @@
       <w:rPr>
         <w:rFonts w:ascii="OpenSymbol" w:hAnsi="OpenSymbol" w:cs="OpenSymbol" w:hint="default"/>
         <w:u w:val="none"/>
+        <w:rFonts w:cs="OpenSymbol"/>
       </w:rPr>
     </w:lvl>
   </w:abstractNum>
@@ -9275,7 +9360,6 @@
     <w:rPrDefault>
       <w:rPr>
         <w:rFonts w:ascii="Roboto" w:hAnsi="Roboto" w:eastAsia="Roboto" w:cs="Roboto"/>
-        <w:sz w:val="24"/>
         <w:szCs w:val="24"/>
         <w:lang w:val="fr-FR" w:eastAsia="fr-FR" w:bidi="ar-SA"/>
       </w:rPr>
@@ -10873,6 +10957,1231 @@
       <w:lang w:val="zxx" w:eastAsia="zxx" w:bidi="zxx"/>
     </w:rPr>
   </w:style>
+  <w:style w:type="character" w:styleId="ListLabel155">
+    <w:name w:val="ListLabel 155"/>
+    <w:qFormat/>
+    <w:rPr>
+      <w:rFonts w:cs="Wingdings"/>
+      <w:u w:val="none"/>
+    </w:rPr>
+  </w:style>
+  <w:style w:type="character" w:styleId="ListLabel156">
+    <w:name w:val="ListLabel 156"/>
+    <w:qFormat/>
+    <w:rPr>
+      <w:rFonts w:cs="Wingdings 2"/>
+      <w:u w:val="none"/>
+    </w:rPr>
+  </w:style>
+  <w:style w:type="character" w:styleId="ListLabel157">
+    <w:name w:val="ListLabel 157"/>
+    <w:qFormat/>
+    <w:rPr>
+      <w:rFonts w:cs="OpenSymbol"/>
+      <w:u w:val="none"/>
+    </w:rPr>
+  </w:style>
+  <w:style w:type="character" w:styleId="ListLabel158">
+    <w:name w:val="ListLabel 158"/>
+    <w:qFormat/>
+    <w:rPr>
+      <w:rFonts w:cs="Wingdings"/>
+      <w:u w:val="none"/>
+    </w:rPr>
+  </w:style>
+  <w:style w:type="character" w:styleId="ListLabel159">
+    <w:name w:val="ListLabel 159"/>
+    <w:qFormat/>
+    <w:rPr>
+      <w:rFonts w:cs="Wingdings 2"/>
+      <w:u w:val="none"/>
+    </w:rPr>
+  </w:style>
+  <w:style w:type="character" w:styleId="ListLabel160">
+    <w:name w:val="ListLabel 160"/>
+    <w:qFormat/>
+    <w:rPr>
+      <w:rFonts w:cs="OpenSymbol"/>
+      <w:u w:val="none"/>
+    </w:rPr>
+  </w:style>
+  <w:style w:type="character" w:styleId="ListLabel161">
+    <w:name w:val="ListLabel 161"/>
+    <w:qFormat/>
+    <w:rPr>
+      <w:rFonts w:cs="Wingdings"/>
+      <w:u w:val="none"/>
+    </w:rPr>
+  </w:style>
+  <w:style w:type="character" w:styleId="ListLabel162">
+    <w:name w:val="ListLabel 162"/>
+    <w:qFormat/>
+    <w:rPr>
+      <w:rFonts w:cs="Wingdings 2"/>
+      <w:u w:val="none"/>
+    </w:rPr>
+  </w:style>
+  <w:style w:type="character" w:styleId="ListLabel163">
+    <w:name w:val="ListLabel 163"/>
+    <w:qFormat/>
+    <w:rPr>
+      <w:rFonts w:cs="OpenSymbol"/>
+      <w:u w:val="none"/>
+    </w:rPr>
+  </w:style>
+  <w:style w:type="character" w:styleId="ListLabel164">
+    <w:name w:val="ListLabel 164"/>
+    <w:qFormat/>
+    <w:rPr>
+      <w:rFonts w:cs="Wingdings"/>
+      <w:u w:val="none"/>
+    </w:rPr>
+  </w:style>
+  <w:style w:type="character" w:styleId="ListLabel165">
+    <w:name w:val="ListLabel 165"/>
+    <w:qFormat/>
+    <w:rPr>
+      <w:rFonts w:cs="Wingdings 2"/>
+      <w:u w:val="none"/>
+    </w:rPr>
+  </w:style>
+  <w:style w:type="character" w:styleId="ListLabel166">
+    <w:name w:val="ListLabel 166"/>
+    <w:qFormat/>
+    <w:rPr>
+      <w:rFonts w:cs="OpenSymbol"/>
+      <w:u w:val="none"/>
+    </w:rPr>
+  </w:style>
+  <w:style w:type="character" w:styleId="ListLabel167">
+    <w:name w:val="ListLabel 167"/>
+    <w:qFormat/>
+    <w:rPr>
+      <w:rFonts w:cs="Wingdings"/>
+      <w:u w:val="none"/>
+    </w:rPr>
+  </w:style>
+  <w:style w:type="character" w:styleId="ListLabel168">
+    <w:name w:val="ListLabel 168"/>
+    <w:qFormat/>
+    <w:rPr>
+      <w:rFonts w:cs="Wingdings 2"/>
+      <w:u w:val="none"/>
+    </w:rPr>
+  </w:style>
+  <w:style w:type="character" w:styleId="ListLabel169">
+    <w:name w:val="ListLabel 169"/>
+    <w:qFormat/>
+    <w:rPr>
+      <w:rFonts w:cs="OpenSymbol"/>
+      <w:u w:val="none"/>
+    </w:rPr>
+  </w:style>
+  <w:style w:type="character" w:styleId="ListLabel170">
+    <w:name w:val="ListLabel 170"/>
+    <w:qFormat/>
+    <w:rPr>
+      <w:rFonts w:cs="Wingdings"/>
+      <w:u w:val="none"/>
+    </w:rPr>
+  </w:style>
+  <w:style w:type="character" w:styleId="ListLabel171">
+    <w:name w:val="ListLabel 171"/>
+    <w:qFormat/>
+    <w:rPr>
+      <w:rFonts w:cs="Wingdings 2"/>
+      <w:u w:val="none"/>
+    </w:rPr>
+  </w:style>
+  <w:style w:type="character" w:styleId="ListLabel172">
+    <w:name w:val="ListLabel 172"/>
+    <w:qFormat/>
+    <w:rPr>
+      <w:rFonts w:cs="OpenSymbol"/>
+      <w:u w:val="none"/>
+    </w:rPr>
+  </w:style>
+  <w:style w:type="character" w:styleId="ListLabel173">
+    <w:name w:val="ListLabel 173"/>
+    <w:qFormat/>
+    <w:rPr>
+      <w:rFonts w:cs="Noto Sans Symbols"/>
+    </w:rPr>
+  </w:style>
+  <w:style w:type="character" w:styleId="ListLabel174">
+    <w:name w:val="ListLabel 174"/>
+    <w:qFormat/>
+    <w:rPr>
+      <w:rFonts w:cs="Courier New"/>
+    </w:rPr>
+  </w:style>
+  <w:style w:type="character" w:styleId="ListLabel175">
+    <w:name w:val="ListLabel 175"/>
+    <w:qFormat/>
+    <w:rPr>
+      <w:rFonts w:cs="Noto Sans Symbols"/>
+    </w:rPr>
+  </w:style>
+  <w:style w:type="character" w:styleId="ListLabel176">
+    <w:name w:val="ListLabel 176"/>
+    <w:qFormat/>
+    <w:rPr>
+      <w:rFonts w:cs="Noto Sans Symbols"/>
+    </w:rPr>
+  </w:style>
+  <w:style w:type="character" w:styleId="ListLabel177">
+    <w:name w:val="ListLabel 177"/>
+    <w:qFormat/>
+    <w:rPr>
+      <w:rFonts w:cs="Courier New"/>
+    </w:rPr>
+  </w:style>
+  <w:style w:type="character" w:styleId="ListLabel178">
+    <w:name w:val="ListLabel 178"/>
+    <w:qFormat/>
+    <w:rPr>
+      <w:rFonts w:cs="Noto Sans Symbols"/>
+    </w:rPr>
+  </w:style>
+  <w:style w:type="character" w:styleId="ListLabel179">
+    <w:name w:val="ListLabel 179"/>
+    <w:qFormat/>
+    <w:rPr>
+      <w:rFonts w:cs="Noto Sans Symbols"/>
+    </w:rPr>
+  </w:style>
+  <w:style w:type="character" w:styleId="ListLabel180">
+    <w:name w:val="ListLabel 180"/>
+    <w:qFormat/>
+    <w:rPr>
+      <w:rFonts w:cs="Courier New"/>
+    </w:rPr>
+  </w:style>
+  <w:style w:type="character" w:styleId="ListLabel181">
+    <w:name w:val="ListLabel 181"/>
+    <w:qFormat/>
+    <w:rPr>
+      <w:rFonts w:cs="Noto Sans Symbols"/>
+    </w:rPr>
+  </w:style>
+  <w:style w:type="character" w:styleId="ListLabel182">
+    <w:name w:val="ListLabel 182"/>
+    <w:qFormat/>
+    <w:rPr>
+      <w:rFonts w:cs="Wingdings"/>
+      <w:u w:val="none"/>
+    </w:rPr>
+  </w:style>
+  <w:style w:type="character" w:styleId="ListLabel183">
+    <w:name w:val="ListLabel 183"/>
+    <w:qFormat/>
+    <w:rPr>
+      <w:rFonts w:cs="Wingdings 2"/>
+      <w:u w:val="none"/>
+    </w:rPr>
+  </w:style>
+  <w:style w:type="character" w:styleId="ListLabel184">
+    <w:name w:val="ListLabel 184"/>
+    <w:qFormat/>
+    <w:rPr>
+      <w:rFonts w:cs="OpenSymbol"/>
+      <w:u w:val="none"/>
+    </w:rPr>
+  </w:style>
+  <w:style w:type="character" w:styleId="ListLabel185">
+    <w:name w:val="ListLabel 185"/>
+    <w:qFormat/>
+    <w:rPr>
+      <w:rFonts w:cs="Wingdings"/>
+      <w:u w:val="none"/>
+    </w:rPr>
+  </w:style>
+  <w:style w:type="character" w:styleId="ListLabel186">
+    <w:name w:val="ListLabel 186"/>
+    <w:qFormat/>
+    <w:rPr>
+      <w:rFonts w:cs="Wingdings 2"/>
+      <w:u w:val="none"/>
+    </w:rPr>
+  </w:style>
+  <w:style w:type="character" w:styleId="ListLabel187">
+    <w:name w:val="ListLabel 187"/>
+    <w:qFormat/>
+    <w:rPr>
+      <w:rFonts w:cs="OpenSymbol"/>
+      <w:u w:val="none"/>
+    </w:rPr>
+  </w:style>
+  <w:style w:type="character" w:styleId="ListLabel188">
+    <w:name w:val="ListLabel 188"/>
+    <w:qFormat/>
+    <w:rPr>
+      <w:rFonts w:cs="Wingdings"/>
+      <w:u w:val="none"/>
+    </w:rPr>
+  </w:style>
+  <w:style w:type="character" w:styleId="ListLabel189">
+    <w:name w:val="ListLabel 189"/>
+    <w:qFormat/>
+    <w:rPr>
+      <w:rFonts w:cs="Wingdings 2"/>
+      <w:u w:val="none"/>
+    </w:rPr>
+  </w:style>
+  <w:style w:type="character" w:styleId="ListLabel190">
+    <w:name w:val="ListLabel 190"/>
+    <w:qFormat/>
+    <w:rPr>
+      <w:rFonts w:cs="OpenSymbol"/>
+      <w:u w:val="none"/>
+    </w:rPr>
+  </w:style>
+  <w:style w:type="character" w:styleId="ListLabel191">
+    <w:name w:val="ListLabel 191"/>
+    <w:qFormat/>
+    <w:rPr>
+      <w:rFonts w:cs="Wingdings"/>
+      <w:u w:val="none"/>
+    </w:rPr>
+  </w:style>
+  <w:style w:type="character" w:styleId="ListLabel192">
+    <w:name w:val="ListLabel 192"/>
+    <w:qFormat/>
+    <w:rPr>
+      <w:rFonts w:cs="Wingdings 2"/>
+      <w:u w:val="none"/>
+    </w:rPr>
+  </w:style>
+  <w:style w:type="character" w:styleId="ListLabel193">
+    <w:name w:val="ListLabel 193"/>
+    <w:qFormat/>
+    <w:rPr>
+      <w:rFonts w:cs="OpenSymbol"/>
+      <w:u w:val="none"/>
+    </w:rPr>
+  </w:style>
+  <w:style w:type="character" w:styleId="ListLabel194">
+    <w:name w:val="ListLabel 194"/>
+    <w:qFormat/>
+    <w:rPr>
+      <w:rFonts w:cs="Wingdings"/>
+      <w:u w:val="none"/>
+    </w:rPr>
+  </w:style>
+  <w:style w:type="character" w:styleId="ListLabel195">
+    <w:name w:val="ListLabel 195"/>
+    <w:qFormat/>
+    <w:rPr>
+      <w:rFonts w:cs="Wingdings 2"/>
+      <w:u w:val="none"/>
+    </w:rPr>
+  </w:style>
+  <w:style w:type="character" w:styleId="ListLabel196">
+    <w:name w:val="ListLabel 196"/>
+    <w:qFormat/>
+    <w:rPr>
+      <w:rFonts w:cs="OpenSymbol"/>
+      <w:u w:val="none"/>
+    </w:rPr>
+  </w:style>
+  <w:style w:type="character" w:styleId="ListLabel197">
+    <w:name w:val="ListLabel 197"/>
+    <w:qFormat/>
+    <w:rPr>
+      <w:rFonts w:cs="Wingdings"/>
+      <w:u w:val="none"/>
+    </w:rPr>
+  </w:style>
+  <w:style w:type="character" w:styleId="ListLabel198">
+    <w:name w:val="ListLabel 198"/>
+    <w:qFormat/>
+    <w:rPr>
+      <w:rFonts w:cs="Wingdings 2"/>
+      <w:u w:val="none"/>
+    </w:rPr>
+  </w:style>
+  <w:style w:type="character" w:styleId="ListLabel199">
+    <w:name w:val="ListLabel 199"/>
+    <w:qFormat/>
+    <w:rPr>
+      <w:rFonts w:cs="OpenSymbol"/>
+      <w:u w:val="none"/>
+    </w:rPr>
+  </w:style>
+  <w:style w:type="character" w:styleId="ListLabel200">
+    <w:name w:val="ListLabel 200"/>
+    <w:qFormat/>
+    <w:rPr>
+      <w:rFonts w:cs="Wingdings"/>
+      <w:u w:val="none"/>
+    </w:rPr>
+  </w:style>
+  <w:style w:type="character" w:styleId="ListLabel201">
+    <w:name w:val="ListLabel 201"/>
+    <w:qFormat/>
+    <w:rPr>
+      <w:rFonts w:cs="Wingdings 2"/>
+      <w:u w:val="none"/>
+    </w:rPr>
+  </w:style>
+  <w:style w:type="character" w:styleId="ListLabel202">
+    <w:name w:val="ListLabel 202"/>
+    <w:qFormat/>
+    <w:rPr>
+      <w:rFonts w:cs="OpenSymbol"/>
+      <w:u w:val="none"/>
+    </w:rPr>
+  </w:style>
+  <w:style w:type="character" w:styleId="ListLabel203">
+    <w:name w:val="ListLabel 203"/>
+    <w:qFormat/>
+    <w:rPr>
+      <w:rFonts w:cs="Wingdings"/>
+      <w:u w:val="none"/>
+    </w:rPr>
+  </w:style>
+  <w:style w:type="character" w:styleId="ListLabel204">
+    <w:name w:val="ListLabel 204"/>
+    <w:qFormat/>
+    <w:rPr>
+      <w:rFonts w:cs="Wingdings 2"/>
+      <w:u w:val="none"/>
+    </w:rPr>
+  </w:style>
+  <w:style w:type="character" w:styleId="ListLabel205">
+    <w:name w:val="ListLabel 205"/>
+    <w:qFormat/>
+    <w:rPr>
+      <w:rFonts w:cs="OpenSymbol"/>
+      <w:u w:val="none"/>
+    </w:rPr>
+  </w:style>
+  <w:style w:type="character" w:styleId="ListLabel206">
+    <w:name w:val="ListLabel 206"/>
+    <w:qFormat/>
+    <w:rPr>
+      <w:rFonts w:cs="Wingdings"/>
+      <w:u w:val="none"/>
+    </w:rPr>
+  </w:style>
+  <w:style w:type="character" w:styleId="ListLabel207">
+    <w:name w:val="ListLabel 207"/>
+    <w:qFormat/>
+    <w:rPr>
+      <w:rFonts w:cs="Wingdings 2"/>
+      <w:u w:val="none"/>
+    </w:rPr>
+  </w:style>
+  <w:style w:type="character" w:styleId="ListLabel208">
+    <w:name w:val="ListLabel 208"/>
+    <w:qFormat/>
+    <w:rPr>
+      <w:rFonts w:cs="OpenSymbol"/>
+      <w:u w:val="none"/>
+    </w:rPr>
+  </w:style>
+  <w:style w:type="character" w:styleId="ListLabel209">
+    <w:name w:val="ListLabel 209"/>
+    <w:qFormat/>
+    <w:rPr>
+      <w:rFonts w:cs="Wingdings"/>
+      <w:u w:val="none"/>
+    </w:rPr>
+  </w:style>
+  <w:style w:type="character" w:styleId="ListLabel210">
+    <w:name w:val="ListLabel 210"/>
+    <w:qFormat/>
+    <w:rPr>
+      <w:rFonts w:cs="Wingdings 2"/>
+      <w:u w:val="none"/>
+    </w:rPr>
+  </w:style>
+  <w:style w:type="character" w:styleId="ListLabel211">
+    <w:name w:val="ListLabel 211"/>
+    <w:qFormat/>
+    <w:rPr>
+      <w:rFonts w:cs="OpenSymbol"/>
+      <w:u w:val="none"/>
+    </w:rPr>
+  </w:style>
+  <w:style w:type="character" w:styleId="ListLabel212">
+    <w:name w:val="ListLabel 212"/>
+    <w:qFormat/>
+    <w:rPr>
+      <w:rFonts w:cs="Wingdings"/>
+      <w:u w:val="none"/>
+    </w:rPr>
+  </w:style>
+  <w:style w:type="character" w:styleId="ListLabel213">
+    <w:name w:val="ListLabel 213"/>
+    <w:qFormat/>
+    <w:rPr>
+      <w:rFonts w:cs="Wingdings 2"/>
+      <w:u w:val="none"/>
+    </w:rPr>
+  </w:style>
+  <w:style w:type="character" w:styleId="ListLabel214">
+    <w:name w:val="ListLabel 214"/>
+    <w:qFormat/>
+    <w:rPr>
+      <w:rFonts w:cs="OpenSymbol"/>
+      <w:u w:val="none"/>
+    </w:rPr>
+  </w:style>
+  <w:style w:type="character" w:styleId="ListLabel215">
+    <w:name w:val="ListLabel 215"/>
+    <w:qFormat/>
+    <w:rPr>
+      <w:rFonts w:cs="Wingdings"/>
+      <w:u w:val="none"/>
+    </w:rPr>
+  </w:style>
+  <w:style w:type="character" w:styleId="ListLabel216">
+    <w:name w:val="ListLabel 216"/>
+    <w:qFormat/>
+    <w:rPr>
+      <w:rFonts w:cs="Wingdings 2"/>
+      <w:u w:val="none"/>
+    </w:rPr>
+  </w:style>
+  <w:style w:type="character" w:styleId="ListLabel217">
+    <w:name w:val="ListLabel 217"/>
+    <w:qFormat/>
+    <w:rPr>
+      <w:rFonts w:cs="OpenSymbol"/>
+      <w:u w:val="none"/>
+    </w:rPr>
+  </w:style>
+  <w:style w:type="character" w:styleId="ListLabel218">
+    <w:name w:val="ListLabel 218"/>
+    <w:qFormat/>
+    <w:rPr>
+      <w:rFonts w:cs="Wingdings"/>
+      <w:u w:val="none"/>
+    </w:rPr>
+  </w:style>
+  <w:style w:type="character" w:styleId="ListLabel219">
+    <w:name w:val="ListLabel 219"/>
+    <w:qFormat/>
+    <w:rPr>
+      <w:rFonts w:cs="Wingdings 2"/>
+      <w:u w:val="none"/>
+    </w:rPr>
+  </w:style>
+  <w:style w:type="character" w:styleId="ListLabel220">
+    <w:name w:val="ListLabel 220"/>
+    <w:qFormat/>
+    <w:rPr>
+      <w:rFonts w:cs="OpenSymbol"/>
+      <w:u w:val="none"/>
+    </w:rPr>
+  </w:style>
+  <w:style w:type="character" w:styleId="ListLabel221">
+    <w:name w:val="ListLabel 221"/>
+    <w:qFormat/>
+    <w:rPr>
+      <w:rFonts w:cs="Wingdings"/>
+      <w:u w:val="none"/>
+    </w:rPr>
+  </w:style>
+  <w:style w:type="character" w:styleId="ListLabel222">
+    <w:name w:val="ListLabel 222"/>
+    <w:qFormat/>
+    <w:rPr>
+      <w:rFonts w:cs="Wingdings 2"/>
+      <w:u w:val="none"/>
+    </w:rPr>
+  </w:style>
+  <w:style w:type="character" w:styleId="ListLabel223">
+    <w:name w:val="ListLabel 223"/>
+    <w:qFormat/>
+    <w:rPr>
+      <w:rFonts w:cs="OpenSymbol"/>
+      <w:u w:val="none"/>
+    </w:rPr>
+  </w:style>
+  <w:style w:type="character" w:styleId="ListLabel224">
+    <w:name w:val="ListLabel 224"/>
+    <w:qFormat/>
+    <w:rPr>
+      <w:rFonts w:cs="Wingdings"/>
+      <w:u w:val="none"/>
+    </w:rPr>
+  </w:style>
+  <w:style w:type="character" w:styleId="ListLabel225">
+    <w:name w:val="ListLabel 225"/>
+    <w:qFormat/>
+    <w:rPr>
+      <w:rFonts w:cs="Wingdings 2"/>
+      <w:u w:val="none"/>
+    </w:rPr>
+  </w:style>
+  <w:style w:type="character" w:styleId="ListLabel226">
+    <w:name w:val="ListLabel 226"/>
+    <w:qFormat/>
+    <w:rPr>
+      <w:rFonts w:cs="OpenSymbol"/>
+      <w:u w:val="none"/>
+    </w:rPr>
+  </w:style>
+  <w:style w:type="character" w:styleId="ListLabel227">
+    <w:name w:val="ListLabel 227"/>
+    <w:qFormat/>
+    <w:rPr>
+      <w:rFonts w:cs="Wingdings"/>
+      <w:u w:val="none"/>
+    </w:rPr>
+  </w:style>
+  <w:style w:type="character" w:styleId="ListLabel228">
+    <w:name w:val="ListLabel 228"/>
+    <w:qFormat/>
+    <w:rPr>
+      <w:rFonts w:cs="Wingdings 2"/>
+      <w:u w:val="none"/>
+    </w:rPr>
+  </w:style>
+  <w:style w:type="character" w:styleId="ListLabel229">
+    <w:name w:val="ListLabel 229"/>
+    <w:qFormat/>
+    <w:rPr>
+      <w:rFonts w:cs="OpenSymbol"/>
+      <w:u w:val="none"/>
+    </w:rPr>
+  </w:style>
+  <w:style w:type="character" w:styleId="ListLabel230">
+    <w:name w:val="ListLabel 230"/>
+    <w:qFormat/>
+    <w:rPr>
+      <w:rFonts w:cs="Wingdings"/>
+      <w:u w:val="none"/>
+    </w:rPr>
+  </w:style>
+  <w:style w:type="character" w:styleId="ListLabel231">
+    <w:name w:val="ListLabel 231"/>
+    <w:qFormat/>
+    <w:rPr>
+      <w:rFonts w:cs="Wingdings 2"/>
+      <w:u w:val="none"/>
+    </w:rPr>
+  </w:style>
+  <w:style w:type="character" w:styleId="ListLabel232">
+    <w:name w:val="ListLabel 232"/>
+    <w:qFormat/>
+    <w:rPr>
+      <w:rFonts w:cs="OpenSymbol"/>
+      <w:u w:val="none"/>
+    </w:rPr>
+  </w:style>
+  <w:style w:type="character" w:styleId="ListLabel233">
+    <w:name w:val="ListLabel 233"/>
+    <w:qFormat/>
+    <w:rPr>
+      <w:rFonts w:cs="Wingdings"/>
+      <w:u w:val="none"/>
+    </w:rPr>
+  </w:style>
+  <w:style w:type="character" w:styleId="ListLabel234">
+    <w:name w:val="ListLabel 234"/>
+    <w:qFormat/>
+    <w:rPr>
+      <w:rFonts w:cs="Wingdings 2"/>
+      <w:u w:val="none"/>
+    </w:rPr>
+  </w:style>
+  <w:style w:type="character" w:styleId="ListLabel235">
+    <w:name w:val="ListLabel 235"/>
+    <w:qFormat/>
+    <w:rPr>
+      <w:rFonts w:cs="OpenSymbol"/>
+      <w:u w:val="none"/>
+    </w:rPr>
+  </w:style>
+  <w:style w:type="character" w:styleId="ListLabel236">
+    <w:name w:val="ListLabel 236"/>
+    <w:qFormat/>
+    <w:rPr>
+      <w:rFonts w:cs="Wingdings"/>
+      <w:u w:val="none"/>
+    </w:rPr>
+  </w:style>
+  <w:style w:type="character" w:styleId="ListLabel237">
+    <w:name w:val="ListLabel 237"/>
+    <w:qFormat/>
+    <w:rPr>
+      <w:rFonts w:cs="Wingdings 2"/>
+      <w:u w:val="none"/>
+    </w:rPr>
+  </w:style>
+  <w:style w:type="character" w:styleId="ListLabel238">
+    <w:name w:val="ListLabel 238"/>
+    <w:qFormat/>
+    <w:rPr>
+      <w:rFonts w:cs="OpenSymbol"/>
+      <w:u w:val="none"/>
+    </w:rPr>
+  </w:style>
+  <w:style w:type="character" w:styleId="ListLabel239">
+    <w:name w:val="ListLabel 239"/>
+    <w:qFormat/>
+    <w:rPr>
+      <w:rFonts w:cs="Wingdings"/>
+      <w:u w:val="none"/>
+    </w:rPr>
+  </w:style>
+  <w:style w:type="character" w:styleId="ListLabel240">
+    <w:name w:val="ListLabel 240"/>
+    <w:qFormat/>
+    <w:rPr>
+      <w:rFonts w:cs="Wingdings 2"/>
+      <w:u w:val="none"/>
+    </w:rPr>
+  </w:style>
+  <w:style w:type="character" w:styleId="ListLabel241">
+    <w:name w:val="ListLabel 241"/>
+    <w:qFormat/>
+    <w:rPr>
+      <w:rFonts w:cs="OpenSymbol"/>
+      <w:u w:val="none"/>
+    </w:rPr>
+  </w:style>
+  <w:style w:type="character" w:styleId="ListLabel242">
+    <w:name w:val="ListLabel 242"/>
+    <w:qFormat/>
+    <w:rPr>
+      <w:rFonts w:cs="Wingdings"/>
+      <w:u w:val="none"/>
+    </w:rPr>
+  </w:style>
+  <w:style w:type="character" w:styleId="ListLabel243">
+    <w:name w:val="ListLabel 243"/>
+    <w:qFormat/>
+    <w:rPr>
+      <w:rFonts w:cs="Wingdings 2"/>
+      <w:u w:val="none"/>
+    </w:rPr>
+  </w:style>
+  <w:style w:type="character" w:styleId="ListLabel244">
+    <w:name w:val="ListLabel 244"/>
+    <w:qFormat/>
+    <w:rPr>
+      <w:rFonts w:cs="OpenSymbol"/>
+      <w:u w:val="none"/>
+    </w:rPr>
+  </w:style>
+  <w:style w:type="character" w:styleId="ListLabel245">
+    <w:name w:val="ListLabel 245"/>
+    <w:qFormat/>
+    <w:rPr>
+      <w:rFonts w:cs="Wingdings"/>
+      <w:u w:val="none"/>
+    </w:rPr>
+  </w:style>
+  <w:style w:type="character" w:styleId="ListLabel246">
+    <w:name w:val="ListLabel 246"/>
+    <w:qFormat/>
+    <w:rPr>
+      <w:rFonts w:cs="Wingdings 2"/>
+      <w:u w:val="none"/>
+    </w:rPr>
+  </w:style>
+  <w:style w:type="character" w:styleId="ListLabel247">
+    <w:name w:val="ListLabel 247"/>
+    <w:qFormat/>
+    <w:rPr>
+      <w:rFonts w:cs="OpenSymbol"/>
+      <w:u w:val="none"/>
+    </w:rPr>
+  </w:style>
+  <w:style w:type="character" w:styleId="ListLabel248">
+    <w:name w:val="ListLabel 248"/>
+    <w:qFormat/>
+    <w:rPr>
+      <w:rFonts w:cs="Wingdings"/>
+      <w:u w:val="none"/>
+    </w:rPr>
+  </w:style>
+  <w:style w:type="character" w:styleId="ListLabel249">
+    <w:name w:val="ListLabel 249"/>
+    <w:qFormat/>
+    <w:rPr>
+      <w:rFonts w:cs="Wingdings 2"/>
+      <w:u w:val="none"/>
+    </w:rPr>
+  </w:style>
+  <w:style w:type="character" w:styleId="ListLabel250">
+    <w:name w:val="ListLabel 250"/>
+    <w:qFormat/>
+    <w:rPr>
+      <w:rFonts w:cs="OpenSymbol"/>
+      <w:u w:val="none"/>
+    </w:rPr>
+  </w:style>
+  <w:style w:type="character" w:styleId="ListLabel251">
+    <w:name w:val="ListLabel 251"/>
+    <w:qFormat/>
+    <w:rPr>
+      <w:rFonts w:cs="Wingdings"/>
+      <w:u w:val="none"/>
+    </w:rPr>
+  </w:style>
+  <w:style w:type="character" w:styleId="ListLabel252">
+    <w:name w:val="ListLabel 252"/>
+    <w:qFormat/>
+    <w:rPr>
+      <w:rFonts w:cs="Wingdings 2"/>
+      <w:u w:val="none"/>
+    </w:rPr>
+  </w:style>
+  <w:style w:type="character" w:styleId="ListLabel253">
+    <w:name w:val="ListLabel 253"/>
+    <w:qFormat/>
+    <w:rPr>
+      <w:rFonts w:cs="OpenSymbol"/>
+      <w:u w:val="none"/>
+    </w:rPr>
+  </w:style>
+  <w:style w:type="character" w:styleId="ListLabel254">
+    <w:name w:val="ListLabel 254"/>
+    <w:qFormat/>
+    <w:rPr>
+      <w:rFonts w:cs="Wingdings"/>
+      <w:b/>
+      <w:u w:val="none"/>
+    </w:rPr>
+  </w:style>
+  <w:style w:type="character" w:styleId="ListLabel255">
+    <w:name w:val="ListLabel 255"/>
+    <w:qFormat/>
+    <w:rPr>
+      <w:rFonts w:cs="Wingdings 2"/>
+      <w:u w:val="none"/>
+    </w:rPr>
+  </w:style>
+  <w:style w:type="character" w:styleId="ListLabel256">
+    <w:name w:val="ListLabel 256"/>
+    <w:qFormat/>
+    <w:rPr>
+      <w:rFonts w:cs="OpenSymbol"/>
+      <w:u w:val="none"/>
+    </w:rPr>
+  </w:style>
+  <w:style w:type="character" w:styleId="ListLabel257">
+    <w:name w:val="ListLabel 257"/>
+    <w:qFormat/>
+    <w:rPr>
+      <w:rFonts w:cs="Wingdings"/>
+      <w:u w:val="none"/>
+    </w:rPr>
+  </w:style>
+  <w:style w:type="character" w:styleId="ListLabel258">
+    <w:name w:val="ListLabel 258"/>
+    <w:qFormat/>
+    <w:rPr>
+      <w:rFonts w:cs="Wingdings 2"/>
+      <w:u w:val="none"/>
+    </w:rPr>
+  </w:style>
+  <w:style w:type="character" w:styleId="ListLabel259">
+    <w:name w:val="ListLabel 259"/>
+    <w:qFormat/>
+    <w:rPr>
+      <w:rFonts w:cs="OpenSymbol"/>
+      <w:u w:val="none"/>
+    </w:rPr>
+  </w:style>
+  <w:style w:type="character" w:styleId="ListLabel260">
+    <w:name w:val="ListLabel 260"/>
+    <w:qFormat/>
+    <w:rPr>
+      <w:rFonts w:cs="Wingdings"/>
+      <w:u w:val="none"/>
+    </w:rPr>
+  </w:style>
+  <w:style w:type="character" w:styleId="ListLabel261">
+    <w:name w:val="ListLabel 261"/>
+    <w:qFormat/>
+    <w:rPr>
+      <w:rFonts w:cs="Wingdings 2"/>
+      <w:u w:val="none"/>
+    </w:rPr>
+  </w:style>
+  <w:style w:type="character" w:styleId="ListLabel262">
+    <w:name w:val="ListLabel 262"/>
+    <w:qFormat/>
+    <w:rPr>
+      <w:rFonts w:cs="OpenSymbol"/>
+      <w:u w:val="none"/>
+    </w:rPr>
+  </w:style>
+  <w:style w:type="character" w:styleId="ListLabel263">
+    <w:name w:val="ListLabel 263"/>
+    <w:qFormat/>
+    <w:rPr>
+      <w:rFonts w:cs="Wingdings"/>
+      <w:u w:val="none"/>
+    </w:rPr>
+  </w:style>
+  <w:style w:type="character" w:styleId="ListLabel264">
+    <w:name w:val="ListLabel 264"/>
+    <w:qFormat/>
+    <w:rPr>
+      <w:rFonts w:cs="Wingdings 2"/>
+      <w:u w:val="none"/>
+    </w:rPr>
+  </w:style>
+  <w:style w:type="character" w:styleId="ListLabel265">
+    <w:name w:val="ListLabel 265"/>
+    <w:qFormat/>
+    <w:rPr>
+      <w:rFonts w:cs="OpenSymbol"/>
+      <w:u w:val="none"/>
+    </w:rPr>
+  </w:style>
+  <w:style w:type="character" w:styleId="ListLabel266">
+    <w:name w:val="ListLabel 266"/>
+    <w:qFormat/>
+    <w:rPr>
+      <w:rFonts w:cs="Wingdings"/>
+      <w:u w:val="none"/>
+    </w:rPr>
+  </w:style>
+  <w:style w:type="character" w:styleId="ListLabel267">
+    <w:name w:val="ListLabel 267"/>
+    <w:qFormat/>
+    <w:rPr>
+      <w:rFonts w:cs="Wingdings 2"/>
+      <w:u w:val="none"/>
+    </w:rPr>
+  </w:style>
+  <w:style w:type="character" w:styleId="ListLabel268">
+    <w:name w:val="ListLabel 268"/>
+    <w:qFormat/>
+    <w:rPr>
+      <w:rFonts w:cs="OpenSymbol"/>
+      <w:u w:val="none"/>
+    </w:rPr>
+  </w:style>
+  <w:style w:type="character" w:styleId="ListLabel269">
+    <w:name w:val="ListLabel 269"/>
+    <w:qFormat/>
+    <w:rPr>
+      <w:rFonts w:cs="Wingdings"/>
+      <w:u w:val="none"/>
+    </w:rPr>
+  </w:style>
+  <w:style w:type="character" w:styleId="ListLabel270">
+    <w:name w:val="ListLabel 270"/>
+    <w:qFormat/>
+    <w:rPr>
+      <w:rFonts w:cs="Wingdings 2"/>
+      <w:u w:val="none"/>
+    </w:rPr>
+  </w:style>
+  <w:style w:type="character" w:styleId="ListLabel271">
+    <w:name w:val="ListLabel 271"/>
+    <w:qFormat/>
+    <w:rPr>
+      <w:rFonts w:cs="OpenSymbol"/>
+      <w:u w:val="none"/>
+    </w:rPr>
+  </w:style>
+  <w:style w:type="character" w:styleId="ListLabel272">
+    <w:name w:val="ListLabel 272"/>
+    <w:qFormat/>
+    <w:rPr>
+      <w:rFonts w:cs="Wingdings"/>
+      <w:u w:val="none"/>
+    </w:rPr>
+  </w:style>
+  <w:style w:type="character" w:styleId="ListLabel273">
+    <w:name w:val="ListLabel 273"/>
+    <w:qFormat/>
+    <w:rPr>
+      <w:rFonts w:cs="Wingdings 2"/>
+      <w:u w:val="none"/>
+    </w:rPr>
+  </w:style>
+  <w:style w:type="character" w:styleId="ListLabel274">
+    <w:name w:val="ListLabel 274"/>
+    <w:qFormat/>
+    <w:rPr>
+      <w:rFonts w:cs="OpenSymbol"/>
+      <w:u w:val="none"/>
+    </w:rPr>
+  </w:style>
+  <w:style w:type="character" w:styleId="ListLabel275">
+    <w:name w:val="ListLabel 275"/>
+    <w:qFormat/>
+    <w:rPr>
+      <w:rFonts w:cs="Wingdings"/>
+      <w:u w:val="none"/>
+    </w:rPr>
+  </w:style>
+  <w:style w:type="character" w:styleId="ListLabel276">
+    <w:name w:val="ListLabel 276"/>
+    <w:qFormat/>
+    <w:rPr>
+      <w:rFonts w:cs="Wingdings 2"/>
+      <w:u w:val="none"/>
+    </w:rPr>
+  </w:style>
+  <w:style w:type="character" w:styleId="ListLabel277">
+    <w:name w:val="ListLabel 277"/>
+    <w:qFormat/>
+    <w:rPr>
+      <w:rFonts w:cs="OpenSymbol"/>
+      <w:u w:val="none"/>
+    </w:rPr>
+  </w:style>
+  <w:style w:type="character" w:styleId="ListLabel278">
+    <w:name w:val="ListLabel 278"/>
+    <w:qFormat/>
+    <w:rPr>
+      <w:rFonts w:cs="Wingdings"/>
+      <w:u w:val="none"/>
+    </w:rPr>
+  </w:style>
+  <w:style w:type="character" w:styleId="ListLabel279">
+    <w:name w:val="ListLabel 279"/>
+    <w:qFormat/>
+    <w:rPr>
+      <w:rFonts w:cs="Wingdings 2"/>
+      <w:u w:val="none"/>
+    </w:rPr>
+  </w:style>
+  <w:style w:type="character" w:styleId="ListLabel280">
+    <w:name w:val="ListLabel 280"/>
+    <w:qFormat/>
+    <w:rPr>
+      <w:rFonts w:cs="OpenSymbol"/>
+      <w:u w:val="none"/>
+    </w:rPr>
+  </w:style>
+  <w:style w:type="character" w:styleId="ListLabel281">
+    <w:name w:val="ListLabel 281"/>
+    <w:qFormat/>
+    <w:rPr>
+      <w:rFonts w:cs="Wingdings"/>
+      <w:u w:val="none"/>
+    </w:rPr>
+  </w:style>
+  <w:style w:type="character" w:styleId="ListLabel282">
+    <w:name w:val="ListLabel 282"/>
+    <w:qFormat/>
+    <w:rPr>
+      <w:rFonts w:cs="Wingdings 2"/>
+      <w:b/>
+      <w:u w:val="none"/>
+    </w:rPr>
+  </w:style>
+  <w:style w:type="character" w:styleId="ListLabel283">
+    <w:name w:val="ListLabel 283"/>
+    <w:qFormat/>
+    <w:rPr>
+      <w:rFonts w:cs="OpenSymbol"/>
+      <w:u w:val="none"/>
+    </w:rPr>
+  </w:style>
+  <w:style w:type="character" w:styleId="ListLabel284">
+    <w:name w:val="ListLabel 284"/>
+    <w:qFormat/>
+    <w:rPr>
+      <w:rFonts w:cs="Wingdings"/>
+      <w:u w:val="none"/>
+    </w:rPr>
+  </w:style>
+  <w:style w:type="character" w:styleId="ListLabel285">
+    <w:name w:val="ListLabel 285"/>
+    <w:qFormat/>
+    <w:rPr>
+      <w:rFonts w:cs="Wingdings 2"/>
+      <w:u w:val="none"/>
+    </w:rPr>
+  </w:style>
+  <w:style w:type="character" w:styleId="ListLabel286">
+    <w:name w:val="ListLabel 286"/>
+    <w:qFormat/>
+    <w:rPr>
+      <w:rFonts w:cs="OpenSymbol"/>
+      <w:u w:val="none"/>
+    </w:rPr>
+  </w:style>
+  <w:style w:type="character" w:styleId="ListLabel287">
+    <w:name w:val="ListLabel 287"/>
+    <w:qFormat/>
+    <w:rPr>
+      <w:rFonts w:cs="Wingdings"/>
+      <w:u w:val="none"/>
+    </w:rPr>
+  </w:style>
+  <w:style w:type="character" w:styleId="ListLabel288">
+    <w:name w:val="ListLabel 288"/>
+    <w:qFormat/>
+    <w:rPr>
+      <w:rFonts w:cs="Wingdings 2"/>
+      <w:u w:val="none"/>
+    </w:rPr>
+  </w:style>
+  <w:style w:type="character" w:styleId="ListLabel289">
+    <w:name w:val="ListLabel 289"/>
+    <w:qFormat/>
+    <w:rPr>
+      <w:rFonts w:cs="OpenSymbol"/>
+      <w:u w:val="none"/>
+    </w:rPr>
+  </w:style>
+  <w:style w:type="character" w:styleId="ListLabel290">
+    <w:name w:val="ListLabel 290"/>
+    <w:qFormat/>
+    <w:rPr>
+      <w:rFonts w:cs="Wingdings"/>
+      <w:u w:val="none"/>
+    </w:rPr>
+  </w:style>
+  <w:style w:type="character" w:styleId="ListLabel291">
+    <w:name w:val="ListLabel 291"/>
+    <w:qFormat/>
+    <w:rPr>
+      <w:rFonts w:cs="Wingdings 2"/>
+      <w:u w:val="none"/>
+    </w:rPr>
+  </w:style>
+  <w:style w:type="character" w:styleId="ListLabel292">
+    <w:name w:val="ListLabel 292"/>
+    <w:qFormat/>
+    <w:rPr>
+      <w:rFonts w:cs="OpenSymbol"/>
+      <w:u w:val="none"/>
+    </w:rPr>
+  </w:style>
+  <w:style w:type="character" w:styleId="ListLabel293">
+    <w:name w:val="ListLabel 293"/>
+    <w:qFormat/>
+    <w:rPr>
+      <w:rFonts w:cs="Wingdings"/>
+      <w:u w:val="none"/>
+    </w:rPr>
+  </w:style>
+  <w:style w:type="character" w:styleId="ListLabel294">
+    <w:name w:val="ListLabel 294"/>
+    <w:qFormat/>
+    <w:rPr>
+      <w:rFonts w:cs="Wingdings 2"/>
+      <w:u w:val="none"/>
+    </w:rPr>
+  </w:style>
+  <w:style w:type="character" w:styleId="ListLabel295">
+    <w:name w:val="ListLabel 295"/>
+    <w:qFormat/>
+    <w:rPr>
+      <w:rFonts w:cs="OpenSymbol"/>
+      <w:u w:val="none"/>
+    </w:rPr>
+  </w:style>
+  <w:style w:type="character" w:styleId="ListLabel296">
+    <w:name w:val="ListLabel 296"/>
+    <w:qFormat/>
+    <w:rPr>
+      <w:rFonts w:cs="Wingdings"/>
+      <w:u w:val="none"/>
+    </w:rPr>
+  </w:style>
+  <w:style w:type="character" w:styleId="ListLabel297">
+    <w:name w:val="ListLabel 297"/>
+    <w:qFormat/>
+    <w:rPr>
+      <w:rFonts w:cs="Wingdings 2"/>
+      <w:u w:val="none"/>
+    </w:rPr>
+  </w:style>
+  <w:style w:type="character" w:styleId="ListLabel298">
+    <w:name w:val="ListLabel 298"/>
+    <w:qFormat/>
+    <w:rPr>
+      <w:rFonts w:cs="OpenSymbol"/>
+      <w:u w:val="none"/>
+    </w:rPr>
+  </w:style>
+  <w:style w:type="character" w:styleId="ListLabel299">
+    <w:name w:val="ListLabel 299"/>
+    <w:qFormat/>
+    <w:rPr>
+      <w:rFonts w:cs="Wingdings"/>
+      <w:u w:val="none"/>
+    </w:rPr>
+  </w:style>
+  <w:style w:type="character" w:styleId="ListLabel300">
+    <w:name w:val="ListLabel 300"/>
+    <w:qFormat/>
+    <w:rPr>
+      <w:rFonts w:cs="Wingdings 2"/>
+      <w:u w:val="none"/>
+    </w:rPr>
+  </w:style>
+  <w:style w:type="character" w:styleId="ListLabel301">
+    <w:name w:val="ListLabel 301"/>
+    <w:qFormat/>
+    <w:rPr>
+      <w:rFonts w:cs="OpenSymbol"/>
+      <w:u w:val="none"/>
+    </w:rPr>
+  </w:style>
+  <w:style w:type="character" w:styleId="ListLabel302">
+    <w:name w:val="ListLabel 302"/>
+    <w:qFormat/>
+    <w:rPr>
+      <w:rFonts w:cs="Wingdings"/>
+      <w:u w:val="none"/>
+    </w:rPr>
+  </w:style>
+  <w:style w:type="character" w:styleId="ListLabel303">
+    <w:name w:val="ListLabel 303"/>
+    <w:qFormat/>
+    <w:rPr>
+      <w:rFonts w:cs="Wingdings 2"/>
+      <w:u w:val="none"/>
+    </w:rPr>
+  </w:style>
+  <w:style w:type="character" w:styleId="ListLabel304">
+    <w:name w:val="ListLabel 304"/>
+    <w:qFormat/>
+    <w:rPr>
+      <w:rFonts w:cs="OpenSymbol"/>
+      <w:u w:val="none"/>
+    </w:rPr>
+  </w:style>
+  <w:style w:type="character" w:styleId="ListLabel305">
+    <w:name w:val="ListLabel 305"/>
+    <w:qFormat/>
+    <w:rPr>
+      <w:rFonts w:cs="Wingdings"/>
+      <w:u w:val="none"/>
+    </w:rPr>
+  </w:style>
+  <w:style w:type="character" w:styleId="ListLabel306">
+    <w:name w:val="ListLabel 306"/>
+    <w:qFormat/>
+    <w:rPr>
+      <w:rFonts w:cs="Wingdings 2"/>
+      <w:u w:val="none"/>
+    </w:rPr>
+  </w:style>
+  <w:style w:type="character" w:styleId="ListLabel307">
+    <w:name w:val="ListLabel 307"/>
+    <w:qFormat/>
+    <w:rPr>
+      <w:rFonts w:cs="OpenSymbol"/>
+      <w:u w:val="none"/>
+    </w:rPr>
+  </w:style>
+  <w:style w:type="character" w:styleId="ListLabel308">
+    <w:name w:val="ListLabel 308"/>
+    <w:qFormat/>
+    <w:rPr>
+      <w:color w:val="1155CC"/>
+      <w:u w:val="single"/>
+    </w:rPr>
+  </w:style>
   <w:style w:type="paragraph" w:styleId="Titre">
     <w:name w:val="Titre"/>
     <w:basedOn w:val="Normal"/>

</xml_diff>